<commit_message>
added several new commands, and got the python thing working
</commit_message>
<xml_diff>
--- a/py Sorting and Comparing/Email Management Doc ver d.docx
+++ b/py Sorting and Comparing/Email Management Doc ver d.docx
@@ -27,10 +27,7 @@
     </w:p>
     <w:p>
       <w:r>
-        <w:t>This script offers tools for working with lists of emails and names in Excel files. To run the command, copy the files you wish to manipulate, the files “main.py” and “functs.py”, and the config.txt file into a folder (hereafter called your Workspace.). Do</w:t>
-      </w:r>
-      <w:r>
-        <w:t>uble click the file main.py to execute the macro.</w:t>
+        <w:t>This script offers tools for working with lists of emails and names in Excel files. To run the command, copy the files you wish to manipulate, the files “main.py” and “functs.py”, and the config.txt file into a folder (hereafter called your Workspace.). Double click the file main.py to execute the macro.</w:t>
       </w:r>
     </w:p>
     <w:p>
@@ -649,13 +646,7 @@
               <w:rPr>
                 <w:color w:val="000000"/>
               </w:rPr>
-              <w:t>Unique in Both Files (OR</w:t>
-            </w:r>
-            <w:r>
-              <w:rPr>
-                <w:color w:val="000000"/>
-              </w:rPr>
-              <w:t>)</w:t>
+              <w:t>Unique in Both Files (OR)</w:t>
             </w:r>
             <w:r>
               <w:rPr>
@@ -912,10 +903,7 @@
     </w:p>
     <w:p>
       <w:r>
-        <w:t>To use the mac</w:t>
-      </w:r>
-      <w:r>
-        <w:t>ros, type the commands you want the script to do in order, from top to bottom, in “config.txt”.</w:t>
+        <w:t>To use the macros, type the commands you want the script to do in order, from top to bottom, in “config.txt”.</w:t>
       </w:r>
     </w:p>
     <w:p>
@@ -934,20 +922,38 @@
       </w:pPr>
       <w:bookmarkStart w:id="4" w:name="_heading=h.2et92p0" w:colFirst="0" w:colLast="0"/>
       <w:bookmarkEnd w:id="4"/>
+      <w:proofErr w:type="spellStart"/>
       <w:r>
         <w:t>new_table</w:t>
       </w:r>
+      <w:proofErr w:type="spellEnd"/>
     </w:p>
     <w:p>
       <w:r>
         <w:t>New table creates a new, empty, table in memory. The syntax is “</w:t>
       </w:r>
-      <w:r>
-        <w:rPr>
-          <w:i/>
-        </w:rPr>
-        <w:t>nameOfTable new_table</w:t>
-      </w:r>
+      <w:proofErr w:type="spellStart"/>
+      <w:r>
+        <w:rPr>
+          <w:i/>
+        </w:rPr>
+        <w:t>nameOfTable</w:t>
+      </w:r>
+      <w:proofErr w:type="spellEnd"/>
+      <w:r>
+        <w:rPr>
+          <w:i/>
+        </w:rPr>
+        <w:t xml:space="preserve"> </w:t>
+      </w:r>
+      <w:proofErr w:type="spellStart"/>
+      <w:r>
+        <w:rPr>
+          <w:i/>
+        </w:rPr>
+        <w:t>new_table</w:t>
+      </w:r>
+      <w:proofErr w:type="spellEnd"/>
       <w:r>
         <w:t>”. For instance, the command “</w:t>
       </w:r>
@@ -955,8 +961,16 @@
         <w:rPr>
           <w:i/>
         </w:rPr>
-        <w:t>allMyStuff new_table</w:t>
-      </w:r>
+        <w:t xml:space="preserve">allMyStuff </w:t>
+      </w:r>
+      <w:proofErr w:type="spellStart"/>
+      <w:r>
+        <w:rPr>
+          <w:i/>
+        </w:rPr>
+        <w:t>new_table</w:t>
+      </w:r>
+      <w:proofErr w:type="spellEnd"/>
       <w:r>
         <w:t xml:space="preserve">” would create a new table named </w:t>
       </w:r>
@@ -984,17 +998,22 @@
       <w:r>
         <w:t>The delete command has two usages. First, you can use it to delete a table in memory. The syntax for this is “</w:t>
       </w:r>
-      <w:r>
-        <w:rPr>
-          <w:i/>
-        </w:rPr>
-        <w:t>nameOfTable delete.</w:t>
-      </w:r>
-      <w:r>
-        <w:t>” For instance, to remove</w:t>
-      </w:r>
-      <w:r>
-        <w:t xml:space="preserve"> our old table “</w:t>
+      <w:proofErr w:type="spellStart"/>
+      <w:r>
+        <w:rPr>
+          <w:i/>
+        </w:rPr>
+        <w:t>nameOfTable</w:t>
+      </w:r>
+      <w:proofErr w:type="spellEnd"/>
+      <w:r>
+        <w:rPr>
+          <w:i/>
+        </w:rPr>
+        <w:t xml:space="preserve"> delete.</w:t>
+      </w:r>
+      <w:r>
+        <w:t>” For instance, to remove our old table “</w:t>
       </w:r>
       <w:r>
         <w:rPr>
@@ -1017,10 +1036,7 @@
     </w:p>
     <w:p>
       <w:r>
-        <w:t>It can also delete an excel file. This one is slightly more dangerous in terms of your data, so make sure to back up all excel sheets in your workspace using if you plan to make use of this co</w:t>
-      </w:r>
-      <w:r>
-        <w:t xml:space="preserve">mmand. The syntax is </w:t>
+        <w:t xml:space="preserve">It can also delete an excel file. This one is slightly more dangerous in terms of your data, so make sure to back up all excel sheets in your workspace using if you plan to make use of this command. The syntax is </w:t>
       </w:r>
       <w:r>
         <w:rPr>
@@ -1062,16 +1078,21 @@
     </w:p>
     <w:p>
       <w:r>
-        <w:t>The open command creates a new table in memory if one doesn’t already exist with the name you give</w:t>
-      </w:r>
-      <w:r>
-        <w:t xml:space="preserve"> it, and then opens an excel spreadsheet into it. The syntax is “</w:t>
-      </w:r>
-      <w:r>
-        <w:rPr>
-          <w:i/>
-        </w:rPr>
-        <w:t>nameOfTable open nameOfSpreadsheet.xlsx”</w:t>
+        <w:t>The open command creates a new table in memory if one doesn’t already exist with the name you give it, and then opens an excel spreadsheet into it. The syntax is “</w:t>
+      </w:r>
+      <w:proofErr w:type="spellStart"/>
+      <w:r>
+        <w:rPr>
+          <w:i/>
+        </w:rPr>
+        <w:t>nameOfTable</w:t>
+      </w:r>
+      <w:proofErr w:type="spellEnd"/>
+      <w:r>
+        <w:rPr>
+          <w:i/>
+        </w:rPr>
+        <w:t xml:space="preserve"> open nameOfSpreadsheet.xlsx”</w:t>
       </w:r>
       <w:r>
         <w:t xml:space="preserve">. For instance, entering </w:t>
@@ -1099,13 +1120,7 @@
         <w:rPr>
           <w:b/>
         </w:rPr>
-        <w:t>all</w:t>
-      </w:r>
-      <w:r>
-        <w:rPr>
-          <w:b/>
-        </w:rPr>
-        <w:t>MyData.xlsx</w:t>
+        <w:t>allMyData.xlsx</w:t>
       </w:r>
       <w:r>
         <w:t>” into it.</w:t>
@@ -1117,19 +1132,51 @@
       </w:pPr>
       <w:bookmarkStart w:id="7" w:name="_heading=h.1t3h5sf" w:colFirst="0" w:colLast="0"/>
       <w:bookmarkEnd w:id="7"/>
+      <w:proofErr w:type="spellStart"/>
       <w:r>
         <w:t>save_as</w:t>
       </w:r>
-    </w:p>
-    <w:p>
-      <w:r>
-        <w:t>The save_as command saves a table into your workspace. The syntax is “</w:t>
-      </w:r>
-      <w:r>
-        <w:rPr>
-          <w:i/>
-        </w:rPr>
-        <w:t>nameOfTableToSave save_as excelSpreadsheet.xlsx”</w:t>
+      <w:proofErr w:type="spellEnd"/>
+    </w:p>
+    <w:p>
+      <w:r>
+        <w:t xml:space="preserve">The </w:t>
+      </w:r>
+      <w:proofErr w:type="spellStart"/>
+      <w:r>
+        <w:t>save_as</w:t>
+      </w:r>
+      <w:proofErr w:type="spellEnd"/>
+      <w:r>
+        <w:t xml:space="preserve"> command saves a table into your workspace. The syntax is “</w:t>
+      </w:r>
+      <w:proofErr w:type="spellStart"/>
+      <w:r>
+        <w:rPr>
+          <w:i/>
+        </w:rPr>
+        <w:t>nameOfTableToSave</w:t>
+      </w:r>
+      <w:proofErr w:type="spellEnd"/>
+      <w:r>
+        <w:rPr>
+          <w:i/>
+        </w:rPr>
+        <w:t xml:space="preserve"> </w:t>
+      </w:r>
+      <w:proofErr w:type="spellStart"/>
+      <w:r>
+        <w:rPr>
+          <w:i/>
+        </w:rPr>
+        <w:t>save_as</w:t>
+      </w:r>
+      <w:proofErr w:type="spellEnd"/>
+      <w:r>
+        <w:rPr>
+          <w:i/>
+        </w:rPr>
+        <w:t xml:space="preserve"> excelSpreadsheet.xlsx”</w:t>
       </w:r>
       <w:r>
         <w:t>. For instance, to save the table “</w:t>
@@ -1156,13 +1203,21 @@
         <w:rPr>
           <w:i/>
         </w:rPr>
-        <w:t>allMyStuff save_as newData</w:t>
-      </w:r>
-      <w:r>
-        <w:rPr>
-          <w:i/>
-        </w:rPr>
-        <w:t>.xlsx”</w:t>
+        <w:t xml:space="preserve">allMyStuff </w:t>
+      </w:r>
+      <w:proofErr w:type="spellStart"/>
+      <w:r>
+        <w:rPr>
+          <w:i/>
+        </w:rPr>
+        <w:t>save_as</w:t>
+      </w:r>
+      <w:proofErr w:type="spellEnd"/>
+      <w:r>
+        <w:rPr>
+          <w:i/>
+        </w:rPr>
+        <w:t xml:space="preserve"> newData.xlsx”</w:t>
       </w:r>
       <w:r>
         <w:t>.</w:t>
@@ -1186,8 +1241,30 @@
         <w:rPr>
           <w:i/>
         </w:rPr>
-        <w:t>“tableToCopyFrom copy_over tableToCopyTo</w:t>
-      </w:r>
+        <w:t>“</w:t>
+      </w:r>
+      <w:proofErr w:type="spellStart"/>
+      <w:r>
+        <w:rPr>
+          <w:i/>
+        </w:rPr>
+        <w:t>tableToCopyFrom</w:t>
+      </w:r>
+      <w:proofErr w:type="spellEnd"/>
+      <w:r>
+        <w:rPr>
+          <w:i/>
+        </w:rPr>
+        <w:t xml:space="preserve"> copy_over </w:t>
+      </w:r>
+      <w:proofErr w:type="spellStart"/>
+      <w:r>
+        <w:rPr>
+          <w:i/>
+        </w:rPr>
+        <w:t>tableToCopyTo</w:t>
+      </w:r>
+      <w:proofErr w:type="spellEnd"/>
       <w:r>
         <w:t>”. For instance, to copy the data from “</w:t>
       </w:r>
@@ -1213,13 +1290,7 @@
         <w:rPr>
           <w:i/>
         </w:rPr>
-        <w:t>allMyS</w:t>
-      </w:r>
-      <w:r>
-        <w:rPr>
-          <w:i/>
-        </w:rPr>
-        <w:t>tuff copy_over copyOfStuff</w:t>
+        <w:t>allMyStuff copy_over copyOfStuff</w:t>
       </w:r>
       <w:r>
         <w:t>”.</w:t>
@@ -1236,10 +1307,12 @@
       </w:pPr>
       <w:bookmarkStart w:id="9" w:name="_heading=h.2s8eyo1" w:colFirst="0" w:colLast="0"/>
       <w:bookmarkEnd w:id="9"/>
+      <w:proofErr w:type="spellStart"/>
       <w:r>
         <w:lastRenderedPageBreak/>
         <w:t>append_to</w:t>
       </w:r>
+      <w:proofErr w:type="spellEnd"/>
     </w:p>
     <w:p>
       <w:r>
@@ -1249,14 +1322,44 @@
         <w:rPr>
           <w:i/>
         </w:rPr>
-        <w:t>“fileToCopyF</w:t>
-      </w:r>
-      <w:r>
-        <w:rPr>
-          <w:i/>
-        </w:rPr>
-        <w:t>rom append_to fileToAppendTo</w:t>
-      </w:r>
+        <w:t>“</w:t>
+      </w:r>
+      <w:proofErr w:type="spellStart"/>
+      <w:r>
+        <w:rPr>
+          <w:i/>
+        </w:rPr>
+        <w:t>fileToCopyFrom</w:t>
+      </w:r>
+      <w:proofErr w:type="spellEnd"/>
+      <w:r>
+        <w:rPr>
+          <w:i/>
+        </w:rPr>
+        <w:t xml:space="preserve"> </w:t>
+      </w:r>
+      <w:proofErr w:type="spellStart"/>
+      <w:r>
+        <w:rPr>
+          <w:i/>
+        </w:rPr>
+        <w:t>append_to</w:t>
+      </w:r>
+      <w:proofErr w:type="spellEnd"/>
+      <w:r>
+        <w:rPr>
+          <w:i/>
+        </w:rPr>
+        <w:t xml:space="preserve"> </w:t>
+      </w:r>
+      <w:proofErr w:type="spellStart"/>
+      <w:r>
+        <w:rPr>
+          <w:i/>
+        </w:rPr>
+        <w:t>fileToAppendTo</w:t>
+      </w:r>
+      <w:proofErr w:type="spellEnd"/>
       <w:r>
         <w:t>”. For instance, to append “</w:t>
       </w:r>
@@ -1282,7 +1385,21 @@
         <w:rPr>
           <w:i/>
         </w:rPr>
-        <w:t>allMyStuff append_to copyOfStuff</w:t>
+        <w:t xml:space="preserve">allMyStuff </w:t>
+      </w:r>
+      <w:proofErr w:type="spellStart"/>
+      <w:r>
+        <w:rPr>
+          <w:i/>
+        </w:rPr>
+        <w:t>append_to</w:t>
+      </w:r>
+      <w:proofErr w:type="spellEnd"/>
+      <w:r>
+        <w:rPr>
+          <w:i/>
+        </w:rPr>
+        <w:t xml:space="preserve"> copyOfStuff</w:t>
       </w:r>
       <w:r>
         <w:t>”. This command only modifies the table being pasted to.</w:t>
@@ -1294,23 +1411,38 @@
       </w:pPr>
       <w:bookmarkStart w:id="10" w:name="_heading=h.17dp8vu" w:colFirst="0" w:colLast="0"/>
       <w:bookmarkEnd w:id="10"/>
+      <w:proofErr w:type="spellStart"/>
       <w:r>
         <w:t>remove_duplicates</w:t>
       </w:r>
-    </w:p>
-    <w:p>
-      <w:r>
-        <w:t>This command takes a table and removes all the dupl</w:t>
-      </w:r>
-      <w:r>
-        <w:t>icates from it. The syntax is “</w:t>
-      </w:r>
-      <w:r>
-        <w:rPr>
-          <w:i/>
-        </w:rPr>
-        <w:t>fileToRemoveDuplicates remove_duplicates</w:t>
-      </w:r>
+      <w:proofErr w:type="spellEnd"/>
+    </w:p>
+    <w:p>
+      <w:r>
+        <w:t>This command takes a table and removes all the duplicates from it. The syntax is “</w:t>
+      </w:r>
+      <w:proofErr w:type="spellStart"/>
+      <w:r>
+        <w:rPr>
+          <w:i/>
+        </w:rPr>
+        <w:t>fileToRemoveDuplicates</w:t>
+      </w:r>
+      <w:proofErr w:type="spellEnd"/>
+      <w:r>
+        <w:rPr>
+          <w:i/>
+        </w:rPr>
+        <w:t xml:space="preserve"> </w:t>
+      </w:r>
+      <w:proofErr w:type="spellStart"/>
+      <w:r>
+        <w:rPr>
+          <w:i/>
+        </w:rPr>
+        <w:t>remove_duplicates</w:t>
+      </w:r>
+      <w:proofErr w:type="spellEnd"/>
       <w:r>
         <w:t>”. For instance, to remove all duplicates from “</w:t>
       </w:r>
@@ -1327,8 +1459,16 @@
         <w:rPr>
           <w:i/>
         </w:rPr>
-        <w:t>allMyStuff remove_duplicates</w:t>
-      </w:r>
+        <w:t xml:space="preserve">allMyStuff </w:t>
+      </w:r>
+      <w:proofErr w:type="spellStart"/>
+      <w:r>
+        <w:rPr>
+          <w:i/>
+        </w:rPr>
+        <w:t>remove_duplicates</w:t>
+      </w:r>
+      <w:proofErr w:type="spellEnd"/>
       <w:r>
         <w:t>”.</w:t>
       </w:r>
@@ -1339,26 +1479,38 @@
       </w:pPr>
       <w:bookmarkStart w:id="11" w:name="_heading=h.3rdcrjn" w:colFirst="0" w:colLast="0"/>
       <w:bookmarkEnd w:id="11"/>
+      <w:proofErr w:type="spellStart"/>
       <w:r>
         <w:t>keep_only_duplicates</w:t>
       </w:r>
-    </w:p>
-    <w:p>
-      <w:r>
-        <w:t>This command does the opposite of remove_duplicates. Rather than removing any duplicate rows, it removes all rows that aren’t duplicated, and then keeps only one copy of each duplicate line. For instance, to keep only the duplicates, you’d type “</w:t>
-      </w:r>
-      <w:r>
-        <w:rPr>
-          <w:i/>
-        </w:rPr>
-        <w:t>allMyStuff</w:t>
-      </w:r>
-      <w:r>
-        <w:rPr>
-          <w:i/>
-        </w:rPr>
-        <w:t xml:space="preserve"> keep_only_duplicates</w:t>
-      </w:r>
+      <w:proofErr w:type="spellEnd"/>
+    </w:p>
+    <w:p>
+      <w:r>
+        <w:t xml:space="preserve">This command does the opposite of </w:t>
+      </w:r>
+      <w:proofErr w:type="spellStart"/>
+      <w:r>
+        <w:t>remove_duplicates</w:t>
+      </w:r>
+      <w:proofErr w:type="spellEnd"/>
+      <w:r>
+        <w:t>. Rather than removing any duplicate rows, it removes all rows that aren’t duplicated, and then keeps only one copy of each duplicate line. For instance, to keep only the duplicates, you’d type “</w:t>
+      </w:r>
+      <w:r>
+        <w:rPr>
+          <w:i/>
+        </w:rPr>
+        <w:t xml:space="preserve">allMyStuff </w:t>
+      </w:r>
+      <w:proofErr w:type="spellStart"/>
+      <w:r>
+        <w:rPr>
+          <w:i/>
+        </w:rPr>
+        <w:t>keep_only_duplicates</w:t>
+      </w:r>
+      <w:proofErr w:type="spellEnd"/>
       <w:r>
         <w:t>”.</w:t>
       </w:r>
@@ -1369,28 +1521,101 @@
       </w:pPr>
       <w:bookmarkStart w:id="12" w:name="_heading=h.26in1rg" w:colFirst="0" w:colLast="0"/>
       <w:bookmarkEnd w:id="12"/>
-      <w:r>
+      <w:proofErr w:type="spellStart"/>
+      <w:r>
+        <w:t>remove_</w:t>
+      </w:r>
+      <w:r>
+        <w:t>lines</w:t>
+      </w:r>
+      <w:r>
+        <w:t>_matching</w:t>
+      </w:r>
+      <w:proofErr w:type="spellEnd"/>
+    </w:p>
+    <w:p>
+      <w:r>
+        <w:t>This command takes two tables. It goes through the first table line by line, and if the second table has the same row, removes it from the first table. For example, to remove any rows that are in both “</w:t>
+      </w:r>
+      <w:r>
+        <w:rPr>
+          <w:b/>
+        </w:rPr>
+        <w:t xml:space="preserve">allMyStuff” </w:t>
+      </w:r>
+      <w:r>
+        <w:t>and “</w:t>
+      </w:r>
+      <w:r>
+        <w:rPr>
+          <w:b/>
+        </w:rPr>
+        <w:t>copyOfStuff</w:t>
+      </w:r>
+      <w:r>
+        <w:t>” from “</w:t>
+      </w:r>
+      <w:r>
+        <w:rPr>
+          <w:b/>
+        </w:rPr>
+        <w:t>allMyStuff</w:t>
+      </w:r>
+      <w:r>
+        <w:t>”, you’d type “</w:t>
+      </w:r>
+      <w:r>
+        <w:rPr>
+          <w:i/>
+        </w:rPr>
+        <w:t xml:space="preserve">allMyStuff </w:t>
+      </w:r>
+      <w:proofErr w:type="spellStart"/>
+      <w:r>
+        <w:rPr>
+          <w:i/>
+        </w:rPr>
         <w:t>remove_rows_matching</w:t>
       </w:r>
-    </w:p>
-    <w:p>
-      <w:r>
-        <w:t>This command takes two tables. It goes through the first table line by line, and if the second table has the same row, removes it from the first table. For example, to remove any rows that are in both “</w:t>
+      <w:proofErr w:type="spellEnd"/>
+      <w:r>
+        <w:rPr>
+          <w:i/>
+        </w:rPr>
+        <w:t xml:space="preserve"> copyOfStuff</w:t>
+      </w:r>
+      <w:r>
+        <w:t xml:space="preserve">”. </w:t>
+      </w:r>
+    </w:p>
+    <w:p>
+      <w:pPr>
+        <w:pStyle w:val="Heading3"/>
+      </w:pPr>
+      <w:proofErr w:type="spellStart"/>
+      <w:r>
+        <w:t>copy_column</w:t>
+      </w:r>
+      <w:proofErr w:type="spellEnd"/>
+    </w:p>
+    <w:p>
+      <w:r>
+        <w:t>This command takes a tables, and two names of columns. It takes the second column, and overwrites it with data from the first. For example, to copy “</w:t>
       </w:r>
       <w:r>
         <w:rPr>
           <w:b/>
         </w:rPr>
-        <w:t xml:space="preserve">allMyStuff” </w:t>
-      </w:r>
-      <w:r>
-        <w:t>and “</w:t>
+        <w:t xml:space="preserve">col1” </w:t>
+      </w:r>
+      <w:r>
+        <w:t>to “</w:t>
       </w:r>
       <w:r>
         <w:rPr>
           <w:b/>
         </w:rPr>
-        <w:t>copyOfStuff</w:t>
+        <w:t>col2</w:t>
       </w:r>
       <w:r>
         <w:t>” from “</w:t>
@@ -1402,21 +1627,33 @@
         <w:t>allMyStuff</w:t>
       </w:r>
       <w:r>
-        <w:t>”, you’d</w:t>
-      </w:r>
-      <w:r>
-        <w:t xml:space="preserve"> type “</w:t>
-      </w:r>
-      <w:r>
-        <w:rPr>
-          <w:i/>
-        </w:rPr>
-        <w:t>allMyStuff remove_rows_matching copyOfStuff</w:t>
+        <w:t>”, you’d type “</w:t>
+      </w:r>
+      <w:r>
+        <w:rPr>
+          <w:i/>
+        </w:rPr>
+        <w:t xml:space="preserve">allMyStuff </w:t>
+      </w:r>
+      <w:proofErr w:type="spellStart"/>
+      <w:r>
+        <w:rPr>
+          <w:i/>
+        </w:rPr>
+        <w:t>copy_column</w:t>
+      </w:r>
+      <w:proofErr w:type="spellEnd"/>
+      <w:r>
+        <w:rPr>
+          <w:i/>
+        </w:rPr>
+        <w:t xml:space="preserve"> col1 to col2</w:t>
       </w:r>
       <w:r>
         <w:t xml:space="preserve">”. </w:t>
       </w:r>
     </w:p>
+    <w:p/>
     <w:p/>
     <w:p>
       <w:pPr>
@@ -1538,10 +1775,15 @@
     </w:p>
     <w:p>
       <w:r>
-        <w:t>Assuming your list (single excel tabbed file) is similar to “testemails_Duplicates.xlsx”, which has several sets of duplicate emails. To remove duplicates and save the duplicate free list to “testemails_DuplicateFree.xlsx”, use the “remove_duplicates” comm</w:t>
-      </w:r>
-      <w:r>
-        <w:t>and as follows:</w:t>
+        <w:t>Assuming your list (single excel tabbed file) is similar to “testemails_Duplicates.xlsx”, which has several sets of duplicate emails. To remove duplicates and save the duplicate free list to “testemails_DuplicateFree.xlsx”, use the “</w:t>
+      </w:r>
+      <w:proofErr w:type="spellStart"/>
+      <w:r>
+        <w:t>remove_duplicates</w:t>
+      </w:r>
+      <w:proofErr w:type="spellEnd"/>
+      <w:r>
+        <w:t>” command as follows:</w:t>
       </w:r>
     </w:p>
     <w:p>
@@ -1580,14 +1822,25 @@
           <w:szCs w:val="20"/>
         </w:rPr>
       </w:pPr>
-      <w:r>
-        <w:rPr>
-          <w:rFonts w:ascii="Courier New" w:eastAsia="Courier New" w:hAnsi="Courier New" w:cs="Courier New"/>
-          <w:color w:val="A9B7C6"/>
-          <w:sz w:val="20"/>
-          <w:szCs w:val="20"/>
-        </w:rPr>
-        <w:t>mainFile open testemails_Duplicates.xlsx</w:t>
+      <w:proofErr w:type="spellStart"/>
+      <w:r>
+        <w:rPr>
+          <w:rFonts w:ascii="Courier New" w:eastAsia="Courier New" w:hAnsi="Courier New" w:cs="Courier New"/>
+          <w:color w:val="A9B7C6"/>
+          <w:sz w:val="20"/>
+          <w:szCs w:val="20"/>
+        </w:rPr>
+        <w:t>mainFile</w:t>
+      </w:r>
+      <w:proofErr w:type="spellEnd"/>
+      <w:r>
+        <w:rPr>
+          <w:rFonts w:ascii="Courier New" w:eastAsia="Courier New" w:hAnsi="Courier New" w:cs="Courier New"/>
+          <w:color w:val="A9B7C6"/>
+          <w:sz w:val="20"/>
+          <w:szCs w:val="20"/>
+        </w:rPr>
+        <w:t xml:space="preserve"> open testemails_Duplicates.xlsx</w:t>
       </w:r>
       <w:r>
         <w:rPr>
@@ -1597,8 +1850,38 @@
           <w:szCs w:val="20"/>
         </w:rPr>
         <w:br/>
-        <w:t>mainFile remove_duplicates</w:t>
-      </w:r>
+      </w:r>
+      <w:proofErr w:type="spellStart"/>
+      <w:r>
+        <w:rPr>
+          <w:rFonts w:ascii="Courier New" w:eastAsia="Courier New" w:hAnsi="Courier New" w:cs="Courier New"/>
+          <w:color w:val="A9B7C6"/>
+          <w:sz w:val="20"/>
+          <w:szCs w:val="20"/>
+        </w:rPr>
+        <w:t>mainFile</w:t>
+      </w:r>
+      <w:proofErr w:type="spellEnd"/>
+      <w:r>
+        <w:rPr>
+          <w:rFonts w:ascii="Courier New" w:eastAsia="Courier New" w:hAnsi="Courier New" w:cs="Courier New"/>
+          <w:color w:val="A9B7C6"/>
+          <w:sz w:val="20"/>
+          <w:szCs w:val="20"/>
+        </w:rPr>
+        <w:t xml:space="preserve"> </w:t>
+      </w:r>
+      <w:proofErr w:type="spellStart"/>
+      <w:r>
+        <w:rPr>
+          <w:rFonts w:ascii="Courier New" w:eastAsia="Courier New" w:hAnsi="Courier New" w:cs="Courier New"/>
+          <w:color w:val="A9B7C6"/>
+          <w:sz w:val="20"/>
+          <w:szCs w:val="20"/>
+        </w:rPr>
+        <w:t>remove_duplicates</w:t>
+      </w:r>
+      <w:proofErr w:type="spellEnd"/>
       <w:r>
         <w:rPr>
           <w:rFonts w:ascii="Courier New" w:eastAsia="Courier New" w:hAnsi="Courier New" w:cs="Courier New"/>
@@ -1607,7 +1890,46 @@
           <w:szCs w:val="20"/>
         </w:rPr>
         <w:br/>
-        <w:t>mainFile save_as testemails_DuplicateFree.xlsx</w:t>
+      </w:r>
+      <w:proofErr w:type="spellStart"/>
+      <w:r>
+        <w:rPr>
+          <w:rFonts w:ascii="Courier New" w:eastAsia="Courier New" w:hAnsi="Courier New" w:cs="Courier New"/>
+          <w:color w:val="A9B7C6"/>
+          <w:sz w:val="20"/>
+          <w:szCs w:val="20"/>
+        </w:rPr>
+        <w:t>mainFile</w:t>
+      </w:r>
+      <w:proofErr w:type="spellEnd"/>
+      <w:r>
+        <w:rPr>
+          <w:rFonts w:ascii="Courier New" w:eastAsia="Courier New" w:hAnsi="Courier New" w:cs="Courier New"/>
+          <w:color w:val="A9B7C6"/>
+          <w:sz w:val="20"/>
+          <w:szCs w:val="20"/>
+        </w:rPr>
+        <w:t xml:space="preserve"> </w:t>
+      </w:r>
+      <w:proofErr w:type="spellStart"/>
+      <w:r>
+        <w:rPr>
+          <w:rFonts w:ascii="Courier New" w:eastAsia="Courier New" w:hAnsi="Courier New" w:cs="Courier New"/>
+          <w:color w:val="A9B7C6"/>
+          <w:sz w:val="20"/>
+          <w:szCs w:val="20"/>
+        </w:rPr>
+        <w:t>save_as</w:t>
+      </w:r>
+      <w:proofErr w:type="spellEnd"/>
+      <w:r>
+        <w:rPr>
+          <w:rFonts w:ascii="Courier New" w:eastAsia="Courier New" w:hAnsi="Courier New" w:cs="Courier New"/>
+          <w:color w:val="A9B7C6"/>
+          <w:sz w:val="20"/>
+          <w:szCs w:val="20"/>
+        </w:rPr>
+        <w:t xml:space="preserve"> testemails_DuplicateFree.xlsx</w:t>
       </w:r>
     </w:p>
     <w:p/>
@@ -1637,31 +1959,29 @@
     </w:p>
     <w:p>
       <w:r>
-        <w:t>To create a list of emails that exist in two different lists, ignoring the emails that only e</w:t>
-      </w:r>
-      <w:r>
-        <w:t xml:space="preserve">xist in one list, you will use the following. First, open the two files. Take the second list, and </w:t>
-      </w:r>
+        <w:t xml:space="preserve">To create a list of emails that exist in two different lists, ignoring the emails that only exist in one list, you will use the following. First, open the two files. Take the second list, and </w:t>
+      </w:r>
+      <w:proofErr w:type="spellStart"/>
       <w:r>
         <w:rPr>
           <w:i/>
         </w:rPr>
         <w:t>append_to</w:t>
       </w:r>
+      <w:proofErr w:type="spellEnd"/>
       <w:r>
         <w:t xml:space="preserve"> the first list. Then, run </w:t>
       </w:r>
+      <w:proofErr w:type="spellStart"/>
       <w:r>
         <w:rPr>
           <w:i/>
         </w:rPr>
         <w:t>keep_only_duplicates</w:t>
       </w:r>
-      <w:r>
-        <w:t xml:space="preserve"> on the first file, and save it. Note that this also has the effect of removing any duplicates that a</w:t>
-      </w:r>
-      <w:r>
-        <w:t>lready existed in the first list.</w:t>
+      <w:proofErr w:type="spellEnd"/>
+      <w:r>
+        <w:t xml:space="preserve"> on the first file, and save it. Note that this also has the effect of removing any duplicates that already existed in the first list.</w:t>
       </w:r>
     </w:p>
     <w:p>
@@ -1693,15 +2013,25 @@
           <w:szCs w:val="20"/>
         </w:rPr>
       </w:pPr>
-      <w:r>
-        <w:rPr>
-          <w:rFonts w:ascii="Courier New" w:eastAsia="Courier New" w:hAnsi="Courier New" w:cs="Courier New"/>
-          <w:color w:val="A9B7C6"/>
-          <w:sz w:val="20"/>
-          <w:szCs w:val="20"/>
-        </w:rPr>
-        <w:lastRenderedPageBreak/>
-        <w:t>mainFile open emailsForTest.xlsx</w:t>
+      <w:proofErr w:type="spellStart"/>
+      <w:r>
+        <w:rPr>
+          <w:rFonts w:ascii="Courier New" w:eastAsia="Courier New" w:hAnsi="Courier New" w:cs="Courier New"/>
+          <w:color w:val="A9B7C6"/>
+          <w:sz w:val="20"/>
+          <w:szCs w:val="20"/>
+        </w:rPr>
+        <w:t>mainFile</w:t>
+      </w:r>
+      <w:proofErr w:type="spellEnd"/>
+      <w:r>
+        <w:rPr>
+          <w:rFonts w:ascii="Courier New" w:eastAsia="Courier New" w:hAnsi="Courier New" w:cs="Courier New"/>
+          <w:color w:val="A9B7C6"/>
+          <w:sz w:val="20"/>
+          <w:szCs w:val="20"/>
+        </w:rPr>
+        <w:t xml:space="preserve"> open emailsForTest.xlsx</w:t>
       </w:r>
       <w:r>
         <w:rPr>
@@ -1711,7 +2041,26 @@
           <w:szCs w:val="20"/>
         </w:rPr>
         <w:br/>
-        <w:t>toAppend open testDuplicates.xlsx</w:t>
+      </w:r>
+      <w:proofErr w:type="spellStart"/>
+      <w:r>
+        <w:rPr>
+          <w:rFonts w:ascii="Courier New" w:eastAsia="Courier New" w:hAnsi="Courier New" w:cs="Courier New"/>
+          <w:color w:val="A9B7C6"/>
+          <w:sz w:val="20"/>
+          <w:szCs w:val="20"/>
+        </w:rPr>
+        <w:t>toAppend</w:t>
+      </w:r>
+      <w:proofErr w:type="spellEnd"/>
+      <w:r>
+        <w:rPr>
+          <w:rFonts w:ascii="Courier New" w:eastAsia="Courier New" w:hAnsi="Courier New" w:cs="Courier New"/>
+          <w:color w:val="A9B7C6"/>
+          <w:sz w:val="20"/>
+          <w:szCs w:val="20"/>
+        </w:rPr>
+        <w:t xml:space="preserve"> open testDuplicates.xlsx</w:t>
       </w:r>
       <w:r>
         <w:rPr>
@@ -1721,8 +2070,58 @@
           <w:szCs w:val="20"/>
         </w:rPr>
         <w:br/>
-        <w:t>toAppend append_to mainFile</w:t>
-      </w:r>
+      </w:r>
+      <w:proofErr w:type="spellStart"/>
+      <w:r>
+        <w:rPr>
+          <w:rFonts w:ascii="Courier New" w:eastAsia="Courier New" w:hAnsi="Courier New" w:cs="Courier New"/>
+          <w:color w:val="A9B7C6"/>
+          <w:sz w:val="20"/>
+          <w:szCs w:val="20"/>
+        </w:rPr>
+        <w:t>toAppend</w:t>
+      </w:r>
+      <w:proofErr w:type="spellEnd"/>
+      <w:r>
+        <w:rPr>
+          <w:rFonts w:ascii="Courier New" w:eastAsia="Courier New" w:hAnsi="Courier New" w:cs="Courier New"/>
+          <w:color w:val="A9B7C6"/>
+          <w:sz w:val="20"/>
+          <w:szCs w:val="20"/>
+        </w:rPr>
+        <w:t xml:space="preserve"> </w:t>
+      </w:r>
+      <w:proofErr w:type="spellStart"/>
+      <w:r>
+        <w:rPr>
+          <w:rFonts w:ascii="Courier New" w:eastAsia="Courier New" w:hAnsi="Courier New" w:cs="Courier New"/>
+          <w:color w:val="A9B7C6"/>
+          <w:sz w:val="20"/>
+          <w:szCs w:val="20"/>
+        </w:rPr>
+        <w:t>append_to</w:t>
+      </w:r>
+      <w:proofErr w:type="spellEnd"/>
+      <w:r>
+        <w:rPr>
+          <w:rFonts w:ascii="Courier New" w:eastAsia="Courier New" w:hAnsi="Courier New" w:cs="Courier New"/>
+          <w:color w:val="A9B7C6"/>
+          <w:sz w:val="20"/>
+          <w:szCs w:val="20"/>
+        </w:rPr>
+        <w:t xml:space="preserve"> </w:t>
+      </w:r>
+      <w:proofErr w:type="spellStart"/>
+      <w:r>
+        <w:rPr>
+          <w:rFonts w:ascii="Courier New" w:eastAsia="Courier New" w:hAnsi="Courier New" w:cs="Courier New"/>
+          <w:color w:val="A9B7C6"/>
+          <w:sz w:val="20"/>
+          <w:szCs w:val="20"/>
+        </w:rPr>
+        <w:t>mainFile</w:t>
+      </w:r>
+      <w:proofErr w:type="spellEnd"/>
     </w:p>
     <w:p>
       <w:pPr>
@@ -1753,15 +2152,37 @@
           <w:szCs w:val="20"/>
         </w:rPr>
       </w:pPr>
-      <w:r>
-        <w:rPr>
-          <w:rFonts w:ascii="Courier New" w:eastAsia="Courier New" w:hAnsi="Courier New" w:cs="Courier New"/>
-          <w:color w:val="A9B7C6"/>
-          <w:sz w:val="20"/>
-          <w:szCs w:val="20"/>
-        </w:rPr>
-        <w:t>mainFile keep_only_duplicates</w:t>
-      </w:r>
+      <w:proofErr w:type="spellStart"/>
+      <w:r>
+        <w:rPr>
+          <w:rFonts w:ascii="Courier New" w:eastAsia="Courier New" w:hAnsi="Courier New" w:cs="Courier New"/>
+          <w:color w:val="A9B7C6"/>
+          <w:sz w:val="20"/>
+          <w:szCs w:val="20"/>
+        </w:rPr>
+        <w:t>mainFile</w:t>
+      </w:r>
+      <w:proofErr w:type="spellEnd"/>
+      <w:r>
+        <w:rPr>
+          <w:rFonts w:ascii="Courier New" w:eastAsia="Courier New" w:hAnsi="Courier New" w:cs="Courier New"/>
+          <w:color w:val="A9B7C6"/>
+          <w:sz w:val="20"/>
+          <w:szCs w:val="20"/>
+        </w:rPr>
+        <w:t xml:space="preserve"> </w:t>
+      </w:r>
+      <w:proofErr w:type="spellStart"/>
+      <w:r>
+        <w:rPr>
+          <w:rFonts w:ascii="Courier New" w:eastAsia="Courier New" w:hAnsi="Courier New" w:cs="Courier New"/>
+          <w:color w:val="A9B7C6"/>
+          <w:sz w:val="20"/>
+          <w:szCs w:val="20"/>
+        </w:rPr>
+        <w:t>keep_only_duplicates</w:t>
+      </w:r>
+      <w:proofErr w:type="spellEnd"/>
       <w:r>
         <w:rPr>
           <w:rFonts w:ascii="Courier New" w:eastAsia="Courier New" w:hAnsi="Courier New" w:cs="Courier New"/>
@@ -1770,7 +2191,46 @@
           <w:szCs w:val="20"/>
         </w:rPr>
         <w:br/>
-        <w:t>mainFile save_as appendedFile.xlsx</w:t>
+      </w:r>
+      <w:proofErr w:type="spellStart"/>
+      <w:r>
+        <w:rPr>
+          <w:rFonts w:ascii="Courier New" w:eastAsia="Courier New" w:hAnsi="Courier New" w:cs="Courier New"/>
+          <w:color w:val="A9B7C6"/>
+          <w:sz w:val="20"/>
+          <w:szCs w:val="20"/>
+        </w:rPr>
+        <w:t>mainFile</w:t>
+      </w:r>
+      <w:proofErr w:type="spellEnd"/>
+      <w:r>
+        <w:rPr>
+          <w:rFonts w:ascii="Courier New" w:eastAsia="Courier New" w:hAnsi="Courier New" w:cs="Courier New"/>
+          <w:color w:val="A9B7C6"/>
+          <w:sz w:val="20"/>
+          <w:szCs w:val="20"/>
+        </w:rPr>
+        <w:t xml:space="preserve"> </w:t>
+      </w:r>
+      <w:proofErr w:type="spellStart"/>
+      <w:r>
+        <w:rPr>
+          <w:rFonts w:ascii="Courier New" w:eastAsia="Courier New" w:hAnsi="Courier New" w:cs="Courier New"/>
+          <w:color w:val="A9B7C6"/>
+          <w:sz w:val="20"/>
+          <w:szCs w:val="20"/>
+        </w:rPr>
+        <w:t>save_as</w:t>
+      </w:r>
+      <w:proofErr w:type="spellEnd"/>
+      <w:r>
+        <w:rPr>
+          <w:rFonts w:ascii="Courier New" w:eastAsia="Courier New" w:hAnsi="Courier New" w:cs="Courier New"/>
+          <w:color w:val="A9B7C6"/>
+          <w:sz w:val="20"/>
+          <w:szCs w:val="20"/>
+        </w:rPr>
+        <w:t xml:space="preserve"> appendedFile.xlsx</w:t>
       </w:r>
     </w:p>
     <w:p>
@@ -1809,22 +2269,26 @@
     </w:p>
     <w:p>
       <w:r>
-        <w:t>To mer</w:t>
-      </w:r>
-      <w:r>
-        <w:t xml:space="preserve">ge the lists, and keep only unique emails, i.e. ignoring the emails that exist in both lists, you will use the following. First, open both files. Take the second list, and </w:t>
-      </w:r>
+        <w:t xml:space="preserve">To merge the lists, and keep only unique emails, i.e. ignoring the emails that exist in both lists, you will use the following. First, open both files. Take the second list, and </w:t>
+      </w:r>
+      <w:proofErr w:type="spellStart"/>
       <w:r>
         <w:rPr>
           <w:i/>
         </w:rPr>
         <w:t>append_to</w:t>
       </w:r>
-      <w:r>
-        <w:t xml:space="preserve"> the first list. Then, run remove_duplicates on the first list. Finally, sa</w:t>
-      </w:r>
-      <w:r>
-        <w:t xml:space="preserve">ve the list. </w:t>
+      <w:proofErr w:type="spellEnd"/>
+      <w:r>
+        <w:t xml:space="preserve"> the first list. Then, run </w:t>
+      </w:r>
+      <w:proofErr w:type="spellStart"/>
+      <w:r>
+        <w:t>remove_duplicates</w:t>
+      </w:r>
+      <w:proofErr w:type="spellEnd"/>
+      <w:r>
+        <w:t xml:space="preserve"> on the first list. Finally, save the list. </w:t>
       </w:r>
     </w:p>
     <w:p>
@@ -1912,7 +2376,27 @@
           <w:sz w:val="20"/>
           <w:szCs w:val="20"/>
         </w:rPr>
-        <w:t>uniqueList2 append_to uniqueList1</w:t>
+        <w:t xml:space="preserve">uniqueList2 </w:t>
+      </w:r>
+      <w:proofErr w:type="spellStart"/>
+      <w:r>
+        <w:rPr>
+          <w:rFonts w:ascii="Courier New" w:eastAsia="Courier New" w:hAnsi="Courier New" w:cs="Courier New"/>
+          <w:color w:val="A9B7C6"/>
+          <w:sz w:val="20"/>
+          <w:szCs w:val="20"/>
+        </w:rPr>
+        <w:t>append_to</w:t>
+      </w:r>
+      <w:proofErr w:type="spellEnd"/>
+      <w:r>
+        <w:rPr>
+          <w:rFonts w:ascii="Courier New" w:eastAsia="Courier New" w:hAnsi="Courier New" w:cs="Courier New"/>
+          <w:color w:val="A9B7C6"/>
+          <w:sz w:val="20"/>
+          <w:szCs w:val="20"/>
+        </w:rPr>
+        <w:t xml:space="preserve"> uniqueList1</w:t>
       </w:r>
     </w:p>
     <w:p>
@@ -1951,8 +2435,19 @@
           <w:sz w:val="20"/>
           <w:szCs w:val="20"/>
         </w:rPr>
-        <w:t>uniqueList1 remove_duplicates</w:t>
-      </w:r>
+        <w:t xml:space="preserve">uniqueList1 </w:t>
+      </w:r>
+      <w:proofErr w:type="spellStart"/>
+      <w:r>
+        <w:rPr>
+          <w:rFonts w:ascii="Courier New" w:eastAsia="Courier New" w:hAnsi="Courier New" w:cs="Courier New"/>
+          <w:color w:val="A9B7C6"/>
+          <w:sz w:val="20"/>
+          <w:szCs w:val="20"/>
+        </w:rPr>
+        <w:t>remove_duplicates</w:t>
+      </w:r>
+      <w:proofErr w:type="spellEnd"/>
       <w:r>
         <w:rPr>
           <w:rFonts w:ascii="Courier New" w:eastAsia="Courier New" w:hAnsi="Courier New" w:cs="Courier New"/>
@@ -1961,7 +2456,27 @@
           <w:szCs w:val="20"/>
         </w:rPr>
         <w:br/>
-        <w:t>uniqueList1 save_as uniqueList1.xlsx</w:t>
+        <w:t xml:space="preserve">uniqueList1 </w:t>
+      </w:r>
+      <w:proofErr w:type="spellStart"/>
+      <w:r>
+        <w:rPr>
+          <w:rFonts w:ascii="Courier New" w:eastAsia="Courier New" w:hAnsi="Courier New" w:cs="Courier New"/>
+          <w:color w:val="A9B7C6"/>
+          <w:sz w:val="20"/>
+          <w:szCs w:val="20"/>
+        </w:rPr>
+        <w:t>save_as</w:t>
+      </w:r>
+      <w:proofErr w:type="spellEnd"/>
+      <w:r>
+        <w:rPr>
+          <w:rFonts w:ascii="Courier New" w:eastAsia="Courier New" w:hAnsi="Courier New" w:cs="Courier New"/>
+          <w:color w:val="A9B7C6"/>
+          <w:sz w:val="20"/>
+          <w:szCs w:val="20"/>
+        </w:rPr>
+        <w:t xml:space="preserve"> uniqueList1.xlsx</w:t>
       </w:r>
     </w:p>
     <w:p>
@@ -2011,21 +2526,25 @@
       <w:r>
         <w:t xml:space="preserve">. Then, run </w:t>
       </w:r>
+      <w:proofErr w:type="spellStart"/>
       <w:r>
         <w:rPr>
           <w:i/>
         </w:rPr>
         <w:t>remove_rows_matching</w:t>
       </w:r>
+      <w:proofErr w:type="spellEnd"/>
       <w:r>
         <w:t xml:space="preserve"> on the first list, with the second list as an argument. Then, run </w:t>
       </w:r>
+      <w:proofErr w:type="spellStart"/>
       <w:r>
         <w:rPr>
           <w:i/>
         </w:rPr>
         <w:t>remove_rows_matching</w:t>
       </w:r>
+      <w:proofErr w:type="spellEnd"/>
       <w:r>
         <w:t xml:space="preserve"> on the second list, using the copy of the first list as an argument. Finally, save the two unique lists. </w:t>
       </w:r>
@@ -2066,16 +2585,7 @@
           <w:sz w:val="20"/>
           <w:szCs w:val="20"/>
         </w:rPr>
-        <w:t>uniqueList1 open emai</w:t>
-      </w:r>
-      <w:r>
-        <w:rPr>
-          <w:rFonts w:ascii="Courier New" w:eastAsia="Courier New" w:hAnsi="Courier New" w:cs="Courier New"/>
-          <w:color w:val="A9B7C6"/>
-          <w:sz w:val="20"/>
-          <w:szCs w:val="20"/>
-        </w:rPr>
-        <w:t>lsForTest.xlsx</w:t>
+        <w:t>uniqueList1 open emailsForTest.xlsx</w:t>
       </w:r>
       <w:r>
         <w:rPr>
@@ -2134,7 +2644,27 @@
           <w:szCs w:val="20"/>
         </w:rPr>
         <w:br/>
-        <w:t>uniqueList1 remove_rows_matching uniqueList2</w:t>
+        <w:t xml:space="preserve">uniqueList1 </w:t>
+      </w:r>
+      <w:proofErr w:type="spellStart"/>
+      <w:r>
+        <w:rPr>
+          <w:rFonts w:ascii="Courier New" w:eastAsia="Courier New" w:hAnsi="Courier New" w:cs="Courier New"/>
+          <w:color w:val="A9B7C6"/>
+          <w:sz w:val="20"/>
+          <w:szCs w:val="20"/>
+        </w:rPr>
+        <w:t>remove_rows_matching</w:t>
+      </w:r>
+      <w:proofErr w:type="spellEnd"/>
+      <w:r>
+        <w:rPr>
+          <w:rFonts w:ascii="Courier New" w:eastAsia="Courier New" w:hAnsi="Courier New" w:cs="Courier New"/>
+          <w:color w:val="A9B7C6"/>
+          <w:sz w:val="20"/>
+          <w:szCs w:val="20"/>
+        </w:rPr>
+        <w:t xml:space="preserve"> uniqueList2</w:t>
       </w:r>
     </w:p>
     <w:p>
@@ -2173,7 +2703,27 @@
           <w:sz w:val="20"/>
           <w:szCs w:val="20"/>
         </w:rPr>
-        <w:t>uniqueList2 remove_rows_matching file1Copy</w:t>
+        <w:t xml:space="preserve">uniqueList2 </w:t>
+      </w:r>
+      <w:proofErr w:type="spellStart"/>
+      <w:r>
+        <w:rPr>
+          <w:rFonts w:ascii="Courier New" w:eastAsia="Courier New" w:hAnsi="Courier New" w:cs="Courier New"/>
+          <w:color w:val="A9B7C6"/>
+          <w:sz w:val="20"/>
+          <w:szCs w:val="20"/>
+        </w:rPr>
+        <w:t>remove_rows_matching</w:t>
+      </w:r>
+      <w:proofErr w:type="spellEnd"/>
+      <w:r>
+        <w:rPr>
+          <w:rFonts w:ascii="Courier New" w:eastAsia="Courier New" w:hAnsi="Courier New" w:cs="Courier New"/>
+          <w:color w:val="A9B7C6"/>
+          <w:sz w:val="20"/>
+          <w:szCs w:val="20"/>
+        </w:rPr>
+        <w:t xml:space="preserve"> file1Copy</w:t>
       </w:r>
       <w:r>
         <w:rPr>
@@ -2183,7 +2733,27 @@
           <w:szCs w:val="20"/>
         </w:rPr>
         <w:br/>
-        <w:t>uniqueList1 save_as uniqueList1.xlsx</w:t>
+        <w:t xml:space="preserve">uniqueList1 </w:t>
+      </w:r>
+      <w:proofErr w:type="spellStart"/>
+      <w:r>
+        <w:rPr>
+          <w:rFonts w:ascii="Courier New" w:eastAsia="Courier New" w:hAnsi="Courier New" w:cs="Courier New"/>
+          <w:color w:val="A9B7C6"/>
+          <w:sz w:val="20"/>
+          <w:szCs w:val="20"/>
+        </w:rPr>
+        <w:t>save_as</w:t>
+      </w:r>
+      <w:proofErr w:type="spellEnd"/>
+      <w:r>
+        <w:rPr>
+          <w:rFonts w:ascii="Courier New" w:eastAsia="Courier New" w:hAnsi="Courier New" w:cs="Courier New"/>
+          <w:color w:val="A9B7C6"/>
+          <w:sz w:val="20"/>
+          <w:szCs w:val="20"/>
+        </w:rPr>
+        <w:t xml:space="preserve"> uniqueList1.xlsx</w:t>
       </w:r>
     </w:p>
     <w:p>
@@ -2222,7 +2792,27 @@
           <w:sz w:val="20"/>
           <w:szCs w:val="20"/>
         </w:rPr>
-        <w:t>uniqueList2 save_as uniqueList2.xlsx</w:t>
+        <w:t xml:space="preserve">uniqueList2 </w:t>
+      </w:r>
+      <w:proofErr w:type="spellStart"/>
+      <w:r>
+        <w:rPr>
+          <w:rFonts w:ascii="Courier New" w:eastAsia="Courier New" w:hAnsi="Courier New" w:cs="Courier New"/>
+          <w:color w:val="A9B7C6"/>
+          <w:sz w:val="20"/>
+          <w:szCs w:val="20"/>
+        </w:rPr>
+        <w:t>save_as</w:t>
+      </w:r>
+      <w:proofErr w:type="spellEnd"/>
+      <w:r>
+        <w:rPr>
+          <w:rFonts w:ascii="Courier New" w:eastAsia="Courier New" w:hAnsi="Courier New" w:cs="Courier New"/>
+          <w:color w:val="A9B7C6"/>
+          <w:sz w:val="20"/>
+          <w:szCs w:val="20"/>
+        </w:rPr>
+        <w:t xml:space="preserve"> uniqueList2.xlsx</w:t>
       </w:r>
     </w:p>
     <w:p/>
@@ -2243,10 +2833,7 @@
         </w:sdtContent>
       </w:sdt>
       <w:r>
-        <w:t>Appendi</w:t>
-      </w:r>
-      <w:r>
-        <w:t>ng Two Files (ADD)</w:t>
+        <w:t>Appending Two Files (ADD)</w:t>
       </w:r>
       <w:commentRangeEnd w:id="22"/>
       <w:r>
@@ -2268,7 +2855,15 @@
         </w:sdtContent>
       </w:sdt>
       <w:r>
-        <w:t>commands are listed in sequence, first the “toAppend” command.</w:t>
+        <w:t>commands are listed in sequence, first the “</w:t>
+      </w:r>
+      <w:proofErr w:type="spellStart"/>
+      <w:r>
+        <w:t>toAppend</w:t>
+      </w:r>
+      <w:proofErr w:type="spellEnd"/>
+      <w:r>
+        <w:t>” command.</w:t>
       </w:r>
       <w:commentRangeEnd w:id="23"/>
       <w:r>
@@ -2304,14 +2899,25 @@
           <w:szCs w:val="20"/>
         </w:rPr>
       </w:pPr>
-      <w:r>
-        <w:rPr>
-          <w:rFonts w:ascii="Courier New" w:eastAsia="Courier New" w:hAnsi="Courier New" w:cs="Courier New"/>
-          <w:color w:val="A9B7C6"/>
-          <w:sz w:val="20"/>
-          <w:szCs w:val="20"/>
-        </w:rPr>
-        <w:t>mainFile open file1.xlsx</w:t>
+      <w:proofErr w:type="spellStart"/>
+      <w:r>
+        <w:rPr>
+          <w:rFonts w:ascii="Courier New" w:eastAsia="Courier New" w:hAnsi="Courier New" w:cs="Courier New"/>
+          <w:color w:val="A9B7C6"/>
+          <w:sz w:val="20"/>
+          <w:szCs w:val="20"/>
+        </w:rPr>
+        <w:t>mainFile</w:t>
+      </w:r>
+      <w:proofErr w:type="spellEnd"/>
+      <w:r>
+        <w:rPr>
+          <w:rFonts w:ascii="Courier New" w:eastAsia="Courier New" w:hAnsi="Courier New" w:cs="Courier New"/>
+          <w:color w:val="A9B7C6"/>
+          <w:sz w:val="20"/>
+          <w:szCs w:val="20"/>
+        </w:rPr>
+        <w:t xml:space="preserve"> open file1.xlsx</w:t>
       </w:r>
       <w:r>
         <w:rPr>
@@ -2321,7 +2927,26 @@
           <w:szCs w:val="20"/>
         </w:rPr>
         <w:br/>
-        <w:t>toAppend open file2.xlsx</w:t>
+      </w:r>
+      <w:proofErr w:type="spellStart"/>
+      <w:r>
+        <w:rPr>
+          <w:rFonts w:ascii="Courier New" w:eastAsia="Courier New" w:hAnsi="Courier New" w:cs="Courier New"/>
+          <w:color w:val="A9B7C6"/>
+          <w:sz w:val="20"/>
+          <w:szCs w:val="20"/>
+        </w:rPr>
+        <w:t>toAppend</w:t>
+      </w:r>
+      <w:proofErr w:type="spellEnd"/>
+      <w:r>
+        <w:rPr>
+          <w:rFonts w:ascii="Courier New" w:eastAsia="Courier New" w:hAnsi="Courier New" w:cs="Courier New"/>
+          <w:color w:val="A9B7C6"/>
+          <w:sz w:val="20"/>
+          <w:szCs w:val="20"/>
+        </w:rPr>
+        <w:t xml:space="preserve"> open file2.xlsx</w:t>
       </w:r>
       <w:r>
         <w:rPr>
@@ -2331,17 +2956,58 @@
           <w:szCs w:val="20"/>
         </w:rPr>
         <w:br/>
-        <w:t>toAppend a</w:t>
-      </w:r>
-      <w:r>
-        <w:rPr>
-          <w:rFonts w:ascii="Courier New" w:eastAsia="Courier New" w:hAnsi="Courier New" w:cs="Courier New"/>
-          <w:color w:val="A9B7C6"/>
-          <w:sz w:val="20"/>
-          <w:szCs w:val="20"/>
-        </w:rPr>
-        <w:t>ppend_to mainFile</w:t>
-      </w:r>
+      </w:r>
+      <w:proofErr w:type="spellStart"/>
+      <w:r>
+        <w:rPr>
+          <w:rFonts w:ascii="Courier New" w:eastAsia="Courier New" w:hAnsi="Courier New" w:cs="Courier New"/>
+          <w:color w:val="A9B7C6"/>
+          <w:sz w:val="20"/>
+          <w:szCs w:val="20"/>
+        </w:rPr>
+        <w:t>toAppend</w:t>
+      </w:r>
+      <w:proofErr w:type="spellEnd"/>
+      <w:r>
+        <w:rPr>
+          <w:rFonts w:ascii="Courier New" w:eastAsia="Courier New" w:hAnsi="Courier New" w:cs="Courier New"/>
+          <w:color w:val="A9B7C6"/>
+          <w:sz w:val="20"/>
+          <w:szCs w:val="20"/>
+        </w:rPr>
+        <w:t xml:space="preserve"> </w:t>
+      </w:r>
+      <w:proofErr w:type="spellStart"/>
+      <w:r>
+        <w:rPr>
+          <w:rFonts w:ascii="Courier New" w:eastAsia="Courier New" w:hAnsi="Courier New" w:cs="Courier New"/>
+          <w:color w:val="A9B7C6"/>
+          <w:sz w:val="20"/>
+          <w:szCs w:val="20"/>
+        </w:rPr>
+        <w:t>append_to</w:t>
+      </w:r>
+      <w:proofErr w:type="spellEnd"/>
+      <w:r>
+        <w:rPr>
+          <w:rFonts w:ascii="Courier New" w:eastAsia="Courier New" w:hAnsi="Courier New" w:cs="Courier New"/>
+          <w:color w:val="A9B7C6"/>
+          <w:sz w:val="20"/>
+          <w:szCs w:val="20"/>
+        </w:rPr>
+        <w:t xml:space="preserve"> </w:t>
+      </w:r>
+      <w:proofErr w:type="spellStart"/>
+      <w:r>
+        <w:rPr>
+          <w:rFonts w:ascii="Courier New" w:eastAsia="Courier New" w:hAnsi="Courier New" w:cs="Courier New"/>
+          <w:color w:val="A9B7C6"/>
+          <w:sz w:val="20"/>
+          <w:szCs w:val="20"/>
+        </w:rPr>
+        <w:t>mainFile</w:t>
+      </w:r>
+      <w:proofErr w:type="spellEnd"/>
       <w:r>
         <w:rPr>
           <w:rFonts w:ascii="Courier New" w:eastAsia="Courier New" w:hAnsi="Courier New" w:cs="Courier New"/>
@@ -2350,7 +3016,46 @@
           <w:szCs w:val="20"/>
         </w:rPr>
         <w:br/>
-        <w:t>mainFile save_as appendedFile.xlsx</w:t>
+      </w:r>
+      <w:proofErr w:type="spellStart"/>
+      <w:r>
+        <w:rPr>
+          <w:rFonts w:ascii="Courier New" w:eastAsia="Courier New" w:hAnsi="Courier New" w:cs="Courier New"/>
+          <w:color w:val="A9B7C6"/>
+          <w:sz w:val="20"/>
+          <w:szCs w:val="20"/>
+        </w:rPr>
+        <w:t>mainFile</w:t>
+      </w:r>
+      <w:proofErr w:type="spellEnd"/>
+      <w:r>
+        <w:rPr>
+          <w:rFonts w:ascii="Courier New" w:eastAsia="Courier New" w:hAnsi="Courier New" w:cs="Courier New"/>
+          <w:color w:val="A9B7C6"/>
+          <w:sz w:val="20"/>
+          <w:szCs w:val="20"/>
+        </w:rPr>
+        <w:t xml:space="preserve"> </w:t>
+      </w:r>
+      <w:proofErr w:type="spellStart"/>
+      <w:r>
+        <w:rPr>
+          <w:rFonts w:ascii="Courier New" w:eastAsia="Courier New" w:hAnsi="Courier New" w:cs="Courier New"/>
+          <w:color w:val="A9B7C6"/>
+          <w:sz w:val="20"/>
+          <w:szCs w:val="20"/>
+        </w:rPr>
+        <w:t>save_as</w:t>
+      </w:r>
+      <w:proofErr w:type="spellEnd"/>
+      <w:r>
+        <w:rPr>
+          <w:rFonts w:ascii="Courier New" w:eastAsia="Courier New" w:hAnsi="Courier New" w:cs="Courier New"/>
+          <w:color w:val="A9B7C6"/>
+          <w:sz w:val="20"/>
+          <w:szCs w:val="20"/>
+        </w:rPr>
+        <w:t xml:space="preserve"> appendedFile.xlsx</w:t>
       </w:r>
     </w:p>
     <w:p/>
@@ -2382,17 +3087,19 @@
       <w:r>
         <w:t xml:space="preserve">To remove all emails from one list that are also in a second list, assume you have two files, file1 and file2. Open them as lists. Take the first list, and </w:t>
       </w:r>
-      <w:r>
-        <w:rPr>
-          <w:i/>
-        </w:rPr>
-        <w:t>remove_rows_m</w:t>
-      </w:r>
-      <w:r>
-        <w:rPr>
-          <w:i/>
-        </w:rPr>
-        <w:t xml:space="preserve">atching </w:t>
+      <w:proofErr w:type="spellStart"/>
+      <w:r>
+        <w:rPr>
+          <w:i/>
+        </w:rPr>
+        <w:t>remove_rows_matching</w:t>
+      </w:r>
+      <w:proofErr w:type="spellEnd"/>
+      <w:r>
+        <w:rPr>
+          <w:i/>
+        </w:rPr>
+        <w:t xml:space="preserve"> </w:t>
       </w:r>
       <w:r>
         <w:t>the second list. Finally, you can save the first list.</w:t>
@@ -2427,14 +3134,25 @@
           <w:szCs w:val="20"/>
         </w:rPr>
       </w:pPr>
-      <w:r>
-        <w:rPr>
-          <w:rFonts w:ascii="Courier New" w:eastAsia="Courier New" w:hAnsi="Courier New" w:cs="Courier New"/>
-          <w:color w:val="A9B7C6"/>
-          <w:sz w:val="20"/>
-          <w:szCs w:val="20"/>
-        </w:rPr>
-        <w:t>mainFile open file1.xlsx</w:t>
+      <w:proofErr w:type="spellStart"/>
+      <w:r>
+        <w:rPr>
+          <w:rFonts w:ascii="Courier New" w:eastAsia="Courier New" w:hAnsi="Courier New" w:cs="Courier New"/>
+          <w:color w:val="A9B7C6"/>
+          <w:sz w:val="20"/>
+          <w:szCs w:val="20"/>
+        </w:rPr>
+        <w:t>mainFile</w:t>
+      </w:r>
+      <w:proofErr w:type="spellEnd"/>
+      <w:r>
+        <w:rPr>
+          <w:rFonts w:ascii="Courier New" w:eastAsia="Courier New" w:hAnsi="Courier New" w:cs="Courier New"/>
+          <w:color w:val="A9B7C6"/>
+          <w:sz w:val="20"/>
+          <w:szCs w:val="20"/>
+        </w:rPr>
+        <w:t xml:space="preserve"> open file1.xlsx</w:t>
       </w:r>
       <w:r>
         <w:rPr>
@@ -2454,7 +3172,64 @@
           <w:szCs w:val="20"/>
         </w:rPr>
         <w:br/>
-        <w:t>mainFile remove_rows_matching duplicates</w:t>
+      </w:r>
+      <w:proofErr w:type="spellStart"/>
+      <w:r>
+        <w:rPr>
+          <w:rFonts w:ascii="Courier New" w:eastAsia="Courier New" w:hAnsi="Courier New" w:cs="Courier New"/>
+          <w:color w:val="A9B7C6"/>
+          <w:sz w:val="20"/>
+          <w:szCs w:val="20"/>
+        </w:rPr>
+        <w:t>mainFile</w:t>
+      </w:r>
+      <w:proofErr w:type="spellEnd"/>
+      <w:r>
+        <w:rPr>
+          <w:rFonts w:ascii="Courier New" w:eastAsia="Courier New" w:hAnsi="Courier New" w:cs="Courier New"/>
+          <w:color w:val="A9B7C6"/>
+          <w:sz w:val="20"/>
+          <w:szCs w:val="20"/>
+        </w:rPr>
+        <w:t xml:space="preserve"> </w:t>
+      </w:r>
+      <w:proofErr w:type="spellStart"/>
+      <w:r>
+        <w:rPr>
+          <w:rFonts w:ascii="Courier New" w:eastAsia="Courier New" w:hAnsi="Courier New" w:cs="Courier New"/>
+          <w:color w:val="A9B7C6"/>
+          <w:sz w:val="20"/>
+          <w:szCs w:val="20"/>
+        </w:rPr>
+        <w:t>remove_</w:t>
+      </w:r>
+      <w:r>
+        <w:rPr>
+          <w:rFonts w:ascii="Courier New" w:eastAsia="Courier New" w:hAnsi="Courier New" w:cs="Courier New"/>
+          <w:color w:val="A9B7C6"/>
+          <w:sz w:val="20"/>
+          <w:szCs w:val="20"/>
+        </w:rPr>
+        <w:t>lines</w:t>
+      </w:r>
+      <w:r>
+        <w:rPr>
+          <w:rFonts w:ascii="Courier New" w:eastAsia="Courier New" w:hAnsi="Courier New" w:cs="Courier New"/>
+          <w:color w:val="A9B7C6"/>
+          <w:sz w:val="20"/>
+          <w:szCs w:val="20"/>
+        </w:rPr>
+        <w:t>_matching</w:t>
+      </w:r>
+      <w:proofErr w:type="spellEnd"/>
+      <w:r>
+        <w:rPr>
+          <w:rFonts w:ascii="Courier New" w:eastAsia="Courier New" w:hAnsi="Courier New" w:cs="Courier New"/>
+          <w:color w:val="A9B7C6"/>
+          <w:sz w:val="20"/>
+          <w:szCs w:val="20"/>
+        </w:rPr>
+        <w:t xml:space="preserve"> duplicates</w:t>
       </w:r>
       <w:r>
         <w:rPr>
@@ -2464,7 +3239,46 @@
           <w:szCs w:val="20"/>
         </w:rPr>
         <w:br/>
-        <w:t>mainFile save_as appendedFile.xlsx</w:t>
+      </w:r>
+      <w:proofErr w:type="spellStart"/>
+      <w:r>
+        <w:rPr>
+          <w:rFonts w:ascii="Courier New" w:eastAsia="Courier New" w:hAnsi="Courier New" w:cs="Courier New"/>
+          <w:color w:val="A9B7C6"/>
+          <w:sz w:val="20"/>
+          <w:szCs w:val="20"/>
+        </w:rPr>
+        <w:t>mainFile</w:t>
+      </w:r>
+      <w:proofErr w:type="spellEnd"/>
+      <w:r>
+        <w:rPr>
+          <w:rFonts w:ascii="Courier New" w:eastAsia="Courier New" w:hAnsi="Courier New" w:cs="Courier New"/>
+          <w:color w:val="A9B7C6"/>
+          <w:sz w:val="20"/>
+          <w:szCs w:val="20"/>
+        </w:rPr>
+        <w:t xml:space="preserve"> </w:t>
+      </w:r>
+      <w:proofErr w:type="spellStart"/>
+      <w:r>
+        <w:rPr>
+          <w:rFonts w:ascii="Courier New" w:eastAsia="Courier New" w:hAnsi="Courier New" w:cs="Courier New"/>
+          <w:color w:val="A9B7C6"/>
+          <w:sz w:val="20"/>
+          <w:szCs w:val="20"/>
+        </w:rPr>
+        <w:t>save_as</w:t>
+      </w:r>
+      <w:proofErr w:type="spellEnd"/>
+      <w:r>
+        <w:rPr>
+          <w:rFonts w:ascii="Courier New" w:eastAsia="Courier New" w:hAnsi="Courier New" w:cs="Courier New"/>
+          <w:color w:val="A9B7C6"/>
+          <w:sz w:val="20"/>
+          <w:szCs w:val="20"/>
+        </w:rPr>
+        <w:t xml:space="preserve"> appendedFile.xlsx</w:t>
       </w:r>
     </w:p>
     <w:p>
@@ -2502,10 +3316,7 @@
         <w:t>)</w:t>
       </w:r>
       <w:r>
-        <w:t>. Downlo</w:t>
-      </w:r>
-      <w:r>
-        <w:t>ad the latest version, for Windows x86-64. After opening the installer, make sure to click</w:t>
+        <w:t>. Download the latest version, for Windows x86-64. After opening the installer, make sure to click</w:t>
       </w:r>
       <w:r>
         <w:t xml:space="preserve"> </w:t>
@@ -2516,19 +3327,23 @@
     </w:p>
     <w:p>
       <w:r>
-        <w:t>After installation, there are a few final steps. Open the command prompt. First, type “pip install numpy==1.19.3” (without the quotes, and hit enter at the end). When it completes, type</w:t>
-      </w:r>
-      <w:r>
-        <w:t xml:space="preserve"> “pip install pandas.</w:t>
-      </w:r>
-      <w:r>
-        <w:t>” Finally, type</w:t>
-      </w:r>
-      <w:r>
-        <w:t xml:space="preserve"> “pip install openpyxl.</w:t>
-      </w:r>
-      <w:r>
-        <w:t>”</w:t>
+        <w:t xml:space="preserve">After installation, there are a few final steps. Open the command prompt. First, type “pip install </w:t>
+      </w:r>
+      <w:proofErr w:type="spellStart"/>
+      <w:r>
+        <w:t>numpy</w:t>
+      </w:r>
+      <w:proofErr w:type="spellEnd"/>
+      <w:r>
+        <w:t xml:space="preserve">==1.19.3” (without the quotes, and hit enter at the end). When it completes, type “pip install pandas.” Finally, type “pip install </w:t>
+      </w:r>
+      <w:proofErr w:type="spellStart"/>
+      <w:r>
+        <w:t>openpyxl</w:t>
+      </w:r>
+      <w:proofErr w:type="spellEnd"/>
+      <w:r>
+        <w:t>.”</w:t>
       </w:r>
     </w:p>
     <w:sectPr>
@@ -2565,14 +3380,7 @@
           <w:rFonts w:ascii="Arial" w:eastAsia="Arial" w:hAnsi="Arial" w:cs="Arial"/>
           <w:color w:val="000000"/>
         </w:rPr>
-        <w:t>List commands that allow you to create a list of emails which exist in bo</w:t>
-      </w:r>
-      <w:r>
-        <w:rPr>
-          <w:rFonts w:ascii="Arial" w:eastAsia="Arial" w:hAnsi="Arial" w:cs="Arial"/>
-          <w:color w:val="000000"/>
-        </w:rPr>
-        <w:t>th lists.</w:t>
+        <w:t>List commands that allow you to create a list of emails which exist in both lists.</w:t>
       </w:r>
     </w:p>
   </w:comment>
@@ -2624,14 +3432,7 @@
           <w:rFonts w:ascii="Arial" w:eastAsia="Arial" w:hAnsi="Arial" w:cs="Arial"/>
           <w:color w:val="000000"/>
         </w:rPr>
-        <w:t xml:space="preserve">List the commands that </w:t>
-      </w:r>
-      <w:r>
-        <w:rPr>
-          <w:rFonts w:ascii="Arial" w:eastAsia="Arial" w:hAnsi="Arial" w:cs="Arial"/>
-          <w:color w:val="000000"/>
-        </w:rPr>
-        <w:t>allow for finding any unique emails between two lists…  you could do this by first running the remove duplicates on each. Then merge the lists.  Then any email that exists more than once is completely removed.</w:t>
+        <w:t>List the commands that allow for finding any unique emails between two lists…  you could do this by first running the remove duplicates on each. Then merge the lists.  Then any email that exists more than once is completely removed.</w:t>
       </w:r>
     </w:p>
   </w:comment>
@@ -2708,14 +3509,7 @@
           <w:rFonts w:ascii="Arial" w:eastAsia="Arial" w:hAnsi="Arial" w:cs="Arial"/>
           <w:color w:val="000000"/>
         </w:rPr>
-        <w:t>Take one list, compare it against a second lis</w:t>
-      </w:r>
-      <w:r>
-        <w:rPr>
-          <w:rFonts w:ascii="Arial" w:eastAsia="Arial" w:hAnsi="Arial" w:cs="Arial"/>
-          <w:color w:val="000000"/>
-        </w:rPr>
-        <w:t>t. Any email in the first list that is also in the second list is removed.</w:t>
+        <w:t>Take one list, compare it against a second list. Any email in the first list that is also in the second list is removed.</w:t>
       </w:r>
     </w:p>
   </w:comment>

</xml_diff>

<commit_message>
added commands, worked on lots of others stuff
</commit_message>
<xml_diff>
--- a/py Sorting and Comparing/Email Management Doc ver d.docx
+++ b/py Sorting and Comparing/Email Management Doc ver d.docx
@@ -922,55 +922,29 @@
       </w:pPr>
       <w:bookmarkStart w:id="4" w:name="_heading=h.2et92p0" w:colFirst="0" w:colLast="0"/>
       <w:bookmarkEnd w:id="4"/>
-      <w:proofErr w:type="spellStart"/>
       <w:r>
         <w:t>new_table</w:t>
       </w:r>
-      <w:proofErr w:type="spellEnd"/>
     </w:p>
     <w:p>
       <w:r>
         <w:t>New table creates a new, empty, table in memory. The syntax is “</w:t>
       </w:r>
-      <w:proofErr w:type="spellStart"/>
       <w:r>
         <w:rPr>
           <w:i/>
         </w:rPr>
-        <w:t>nameOfTable</w:t>
-      </w:r>
-      <w:proofErr w:type="spellEnd"/>
+        <w:t>nameOfTable new_table</w:t>
+      </w:r>
+      <w:r>
+        <w:t>”. For instance, the command “</w:t>
+      </w:r>
       <w:r>
         <w:rPr>
           <w:i/>
         </w:rPr>
-        <w:t xml:space="preserve"> </w:t>
-      </w:r>
-      <w:proofErr w:type="spellStart"/>
-      <w:r>
-        <w:rPr>
-          <w:i/>
-        </w:rPr>
-        <w:t>new_table</w:t>
-      </w:r>
-      <w:proofErr w:type="spellEnd"/>
-      <w:r>
-        <w:t>”. For instance, the command “</w:t>
-      </w:r>
-      <w:r>
-        <w:rPr>
-          <w:i/>
-        </w:rPr>
-        <w:t xml:space="preserve">allMyStuff </w:t>
-      </w:r>
-      <w:proofErr w:type="spellStart"/>
-      <w:r>
-        <w:rPr>
-          <w:i/>
-        </w:rPr>
-        <w:t>new_table</w:t>
-      </w:r>
-      <w:proofErr w:type="spellEnd"/>
+        <w:t>allMyStuff new_table</w:t>
+      </w:r>
       <w:r>
         <w:t xml:space="preserve">” would create a new table named </w:t>
       </w:r>
@@ -998,19 +972,11 @@
       <w:r>
         <w:t>The delete command has two usages. First, you can use it to delete a table in memory. The syntax for this is “</w:t>
       </w:r>
-      <w:proofErr w:type="spellStart"/>
       <w:r>
         <w:rPr>
           <w:i/>
         </w:rPr>
-        <w:t>nameOfTable</w:t>
-      </w:r>
-      <w:proofErr w:type="spellEnd"/>
-      <w:r>
-        <w:rPr>
-          <w:i/>
-        </w:rPr>
-        <w:t xml:space="preserve"> delete.</w:t>
+        <w:t>nameOfTable delete.</w:t>
       </w:r>
       <w:r>
         <w:t>” For instance, to remove our old table “</w:t>
@@ -1080,19 +1046,11 @@
       <w:r>
         <w:t>The open command creates a new table in memory if one doesn’t already exist with the name you give it, and then opens an excel spreadsheet into it. The syntax is “</w:t>
       </w:r>
-      <w:proofErr w:type="spellStart"/>
       <w:r>
         <w:rPr>
           <w:i/>
         </w:rPr>
-        <w:t>nameOfTable</w:t>
-      </w:r>
-      <w:proofErr w:type="spellEnd"/>
-      <w:r>
-        <w:rPr>
-          <w:i/>
-        </w:rPr>
-        <w:t xml:space="preserve"> open nameOfSpreadsheet.xlsx”</w:t>
+        <w:t>nameOfTable open nameOfSpreadsheet.xlsx”</w:t>
       </w:r>
       <w:r>
         <w:t xml:space="preserve">. For instance, entering </w:t>
@@ -1132,92 +1090,46 @@
       </w:pPr>
       <w:bookmarkStart w:id="7" w:name="_heading=h.1t3h5sf" w:colFirst="0" w:colLast="0"/>
       <w:bookmarkEnd w:id="7"/>
-      <w:proofErr w:type="spellStart"/>
       <w:r>
         <w:t>save_as</w:t>
       </w:r>
-      <w:proofErr w:type="spellEnd"/>
-    </w:p>
-    <w:p>
-      <w:r>
-        <w:t xml:space="preserve">The </w:t>
-      </w:r>
-      <w:proofErr w:type="spellStart"/>
-      <w:r>
-        <w:t>save_as</w:t>
-      </w:r>
-      <w:proofErr w:type="spellEnd"/>
-      <w:r>
-        <w:t xml:space="preserve"> command saves a table into your workspace. The syntax is “</w:t>
-      </w:r>
-      <w:proofErr w:type="spellStart"/>
+    </w:p>
+    <w:p>
+      <w:r>
+        <w:t>The save_as command saves a table into your workspace. The syntax is “</w:t>
+      </w:r>
       <w:r>
         <w:rPr>
           <w:i/>
         </w:rPr>
-        <w:t>nameOfTableToSave</w:t>
-      </w:r>
-      <w:proofErr w:type="spellEnd"/>
+        <w:t>nameOfTableToSave save_as excelSpreadsheet.xlsx”</w:t>
+      </w:r>
+      <w:r>
+        <w:t>. For instance, to save the table “</w:t>
+      </w:r>
+      <w:r>
+        <w:rPr>
+          <w:b/>
+        </w:rPr>
+        <w:t>allMyStuff</w:t>
+      </w:r>
+      <w:r>
+        <w:t xml:space="preserve">” as </w:t>
+      </w:r>
+      <w:r>
+        <w:rPr>
+          <w:b/>
+        </w:rPr>
+        <w:t>“newData.xlsx</w:t>
+      </w:r>
+      <w:r>
+        <w:t>”, you would type “</w:t>
+      </w:r>
       <w:r>
         <w:rPr>
           <w:i/>
         </w:rPr>
-        <w:t xml:space="preserve"> </w:t>
-      </w:r>
-      <w:proofErr w:type="spellStart"/>
-      <w:r>
-        <w:rPr>
-          <w:i/>
-        </w:rPr>
-        <w:t>save_as</w:t>
-      </w:r>
-      <w:proofErr w:type="spellEnd"/>
-      <w:r>
-        <w:rPr>
-          <w:i/>
-        </w:rPr>
-        <w:t xml:space="preserve"> excelSpreadsheet.xlsx”</w:t>
-      </w:r>
-      <w:r>
-        <w:t>. For instance, to save the table “</w:t>
-      </w:r>
-      <w:r>
-        <w:rPr>
-          <w:b/>
-        </w:rPr>
-        <w:t>allMyStuff</w:t>
-      </w:r>
-      <w:r>
-        <w:t xml:space="preserve">” as </w:t>
-      </w:r>
-      <w:r>
-        <w:rPr>
-          <w:b/>
-        </w:rPr>
-        <w:t>“newData.xlsx</w:t>
-      </w:r>
-      <w:r>
-        <w:t>”, you would type “</w:t>
-      </w:r>
-      <w:r>
-        <w:rPr>
-          <w:i/>
-        </w:rPr>
-        <w:t xml:space="preserve">allMyStuff </w:t>
-      </w:r>
-      <w:proofErr w:type="spellStart"/>
-      <w:r>
-        <w:rPr>
-          <w:i/>
-        </w:rPr>
-        <w:t>save_as</w:t>
-      </w:r>
-      <w:proofErr w:type="spellEnd"/>
-      <w:r>
-        <w:rPr>
-          <w:i/>
-        </w:rPr>
-        <w:t xml:space="preserve"> newData.xlsx”</w:t>
+        <w:t>allMyStuff save_as newData.xlsx”</w:t>
       </w:r>
       <w:r>
         <w:t>.</w:t>
@@ -1241,30 +1153,8 @@
         <w:rPr>
           <w:i/>
         </w:rPr>
-        <w:t>“</w:t>
-      </w:r>
-      <w:proofErr w:type="spellStart"/>
-      <w:r>
-        <w:rPr>
-          <w:i/>
-        </w:rPr>
-        <w:t>tableToCopyFrom</w:t>
-      </w:r>
-      <w:proofErr w:type="spellEnd"/>
-      <w:r>
-        <w:rPr>
-          <w:i/>
-        </w:rPr>
-        <w:t xml:space="preserve"> copy_over </w:t>
-      </w:r>
-      <w:proofErr w:type="spellStart"/>
-      <w:r>
-        <w:rPr>
-          <w:i/>
-        </w:rPr>
-        <w:t>tableToCopyTo</w:t>
-      </w:r>
-      <w:proofErr w:type="spellEnd"/>
+        <w:t>“tableToCopyFrom copy_over tableToCopyTo</w:t>
+      </w:r>
       <w:r>
         <w:t>”. For instance, to copy the data from “</w:t>
       </w:r>
@@ -1307,12 +1197,10 @@
       </w:pPr>
       <w:bookmarkStart w:id="9" w:name="_heading=h.2s8eyo1" w:colFirst="0" w:colLast="0"/>
       <w:bookmarkEnd w:id="9"/>
-      <w:proofErr w:type="spellStart"/>
       <w:r>
         <w:lastRenderedPageBreak/>
         <w:t>append_to</w:t>
       </w:r>
-      <w:proofErr w:type="spellEnd"/>
     </w:p>
     <w:p>
       <w:r>
@@ -1322,84 +1210,34 @@
         <w:rPr>
           <w:i/>
         </w:rPr>
-        <w:t>“</w:t>
-      </w:r>
-      <w:proofErr w:type="spellStart"/>
+        <w:t>“fileToCopyFrom append_to fileToAppendTo</w:t>
+      </w:r>
+      <w:r>
+        <w:t>”. For instance, to append “</w:t>
+      </w:r>
+      <w:r>
+        <w:rPr>
+          <w:b/>
+        </w:rPr>
+        <w:t>allMyStuff</w:t>
+      </w:r>
+      <w:r>
+        <w:t>” to “</w:t>
+      </w:r>
+      <w:r>
+        <w:rPr>
+          <w:b/>
+        </w:rPr>
+        <w:t>copyOfStuff</w:t>
+      </w:r>
+      <w:r>
+        <w:t>”, you’d type “</w:t>
+      </w:r>
       <w:r>
         <w:rPr>
           <w:i/>
         </w:rPr>
-        <w:t>fileToCopyFrom</w:t>
-      </w:r>
-      <w:proofErr w:type="spellEnd"/>
-      <w:r>
-        <w:rPr>
-          <w:i/>
-        </w:rPr>
-        <w:t xml:space="preserve"> </w:t>
-      </w:r>
-      <w:proofErr w:type="spellStart"/>
-      <w:r>
-        <w:rPr>
-          <w:i/>
-        </w:rPr>
-        <w:t>append_to</w:t>
-      </w:r>
-      <w:proofErr w:type="spellEnd"/>
-      <w:r>
-        <w:rPr>
-          <w:i/>
-        </w:rPr>
-        <w:t xml:space="preserve"> </w:t>
-      </w:r>
-      <w:proofErr w:type="spellStart"/>
-      <w:r>
-        <w:rPr>
-          <w:i/>
-        </w:rPr>
-        <w:t>fileToAppendTo</w:t>
-      </w:r>
-      <w:proofErr w:type="spellEnd"/>
-      <w:r>
-        <w:t>”. For instance, to append “</w:t>
-      </w:r>
-      <w:r>
-        <w:rPr>
-          <w:b/>
-        </w:rPr>
-        <w:t>allMyStuff</w:t>
-      </w:r>
-      <w:r>
-        <w:t>” to “</w:t>
-      </w:r>
-      <w:r>
-        <w:rPr>
-          <w:b/>
-        </w:rPr>
-        <w:t>copyOfStuff</w:t>
-      </w:r>
-      <w:r>
-        <w:t>”, you’d type “</w:t>
-      </w:r>
-      <w:r>
-        <w:rPr>
-          <w:i/>
-        </w:rPr>
-        <w:t xml:space="preserve">allMyStuff </w:t>
-      </w:r>
-      <w:proofErr w:type="spellStart"/>
-      <w:r>
-        <w:rPr>
-          <w:i/>
-        </w:rPr>
-        <w:t>append_to</w:t>
-      </w:r>
-      <w:proofErr w:type="spellEnd"/>
-      <w:r>
-        <w:rPr>
-          <w:i/>
-        </w:rPr>
-        <w:t xml:space="preserve"> copyOfStuff</w:t>
+        <w:t>allMyStuff append_to copyOfStuff</w:t>
       </w:r>
       <w:r>
         <w:t>”. This command only modifies the table being pasted to.</w:t>
@@ -1411,64 +1249,38 @@
       </w:pPr>
       <w:bookmarkStart w:id="10" w:name="_heading=h.17dp8vu" w:colFirst="0" w:colLast="0"/>
       <w:bookmarkEnd w:id="10"/>
-      <w:proofErr w:type="spellStart"/>
       <w:r>
         <w:t>remove_duplicates</w:t>
       </w:r>
-      <w:proofErr w:type="spellEnd"/>
     </w:p>
     <w:p>
       <w:r>
         <w:t>This command takes a table and removes all the duplicates from it. The syntax is “</w:t>
       </w:r>
-      <w:proofErr w:type="spellStart"/>
       <w:r>
         <w:rPr>
           <w:i/>
         </w:rPr>
-        <w:t>fileToRemoveDuplicates</w:t>
-      </w:r>
-      <w:proofErr w:type="spellEnd"/>
+        <w:t>fileToRemoveDuplicates remove_duplicates</w:t>
+      </w:r>
+      <w:r>
+        <w:t>”. For instance, to remove all duplicates from “</w:t>
+      </w:r>
+      <w:r>
+        <w:rPr>
+          <w:b/>
+        </w:rPr>
+        <w:t>allMyStuff</w:t>
+      </w:r>
+      <w:r>
+        <w:t>”, you’d type “</w:t>
+      </w:r>
       <w:r>
         <w:rPr>
           <w:i/>
         </w:rPr>
-        <w:t xml:space="preserve"> </w:t>
-      </w:r>
-      <w:proofErr w:type="spellStart"/>
-      <w:r>
-        <w:rPr>
-          <w:i/>
-        </w:rPr>
-        <w:t>remove_duplicates</w:t>
-      </w:r>
-      <w:proofErr w:type="spellEnd"/>
-      <w:r>
-        <w:t>”. For instance, to remove all duplicates from “</w:t>
-      </w:r>
-      <w:r>
-        <w:rPr>
-          <w:b/>
-        </w:rPr>
-        <w:t>allMyStuff</w:t>
-      </w:r>
-      <w:r>
-        <w:t>”, you’d type “</w:t>
-      </w:r>
-      <w:r>
-        <w:rPr>
-          <w:i/>
-        </w:rPr>
-        <w:t xml:space="preserve">allMyStuff </w:t>
-      </w:r>
-      <w:proofErr w:type="spellStart"/>
-      <w:r>
-        <w:rPr>
-          <w:i/>
-        </w:rPr>
-        <w:t>remove_duplicates</w:t>
-      </w:r>
-      <w:proofErr w:type="spellEnd"/>
+        <w:t>allMyStuff remove_duplicates</w:t>
+      </w:r>
       <w:r>
         <w:t>”.</w:t>
       </w:r>
@@ -1479,38 +1291,20 @@
       </w:pPr>
       <w:bookmarkStart w:id="11" w:name="_heading=h.3rdcrjn" w:colFirst="0" w:colLast="0"/>
       <w:bookmarkEnd w:id="11"/>
-      <w:proofErr w:type="spellStart"/>
       <w:r>
         <w:t>keep_only_duplicates</w:t>
       </w:r>
-      <w:proofErr w:type="spellEnd"/>
-    </w:p>
-    <w:p>
-      <w:r>
-        <w:t xml:space="preserve">This command does the opposite of </w:t>
-      </w:r>
-      <w:proofErr w:type="spellStart"/>
-      <w:r>
-        <w:t>remove_duplicates</w:t>
-      </w:r>
-      <w:proofErr w:type="spellEnd"/>
-      <w:r>
-        <w:t>. Rather than removing any duplicate rows, it removes all rows that aren’t duplicated, and then keeps only one copy of each duplicate line. For instance, to keep only the duplicates, you’d type “</w:t>
+    </w:p>
+    <w:p>
+      <w:r>
+        <w:t>This command does the opposite of remove_duplicates. Rather than removing any duplicate rows, it removes all rows that aren’t duplicated, and then keeps only one copy of each duplicate line. For instance, to keep only the duplicates, you’d type “</w:t>
       </w:r>
       <w:r>
         <w:rPr>
           <w:i/>
         </w:rPr>
-        <w:t xml:space="preserve">allMyStuff </w:t>
-      </w:r>
-      <w:proofErr w:type="spellStart"/>
-      <w:r>
-        <w:rPr>
-          <w:i/>
-        </w:rPr>
-        <w:t>keep_only_duplicates</w:t>
-      </w:r>
-      <w:proofErr w:type="spellEnd"/>
+        <w:t>allMyStuff keep_only_duplicates</w:t>
+      </w:r>
       <w:r>
         <w:t>”.</w:t>
       </w:r>
@@ -1521,7 +1315,6 @@
       </w:pPr>
       <w:bookmarkStart w:id="12" w:name="_heading=h.26in1rg" w:colFirst="0" w:colLast="0"/>
       <w:bookmarkEnd w:id="12"/>
-      <w:proofErr w:type="spellStart"/>
       <w:r>
         <w:t>remove_</w:t>
       </w:r>
@@ -1531,7 +1324,6 @@
       <w:r>
         <w:t>_matching</w:t>
       </w:r>
-      <w:proofErr w:type="spellEnd"/>
     </w:p>
     <w:p>
       <w:r>
@@ -1568,93 +1360,187 @@
         <w:rPr>
           <w:i/>
         </w:rPr>
+        <w:t>allMyStuff remove_rows_matching copyOfStuff</w:t>
+      </w:r>
+      <w:r>
+        <w:t xml:space="preserve">”. </w:t>
+      </w:r>
+    </w:p>
+    <w:p>
+      <w:pPr>
+        <w:pStyle w:val="Heading3"/>
+      </w:pPr>
+      <w:r>
+        <w:t>copy_column</w:t>
+      </w:r>
+    </w:p>
+    <w:p>
+      <w:r>
+        <w:t>This command takes a table, and two names of columns. It takes the second column, and overwrites it with data from the first. For example, to copy “</w:t>
+      </w:r>
+      <w:r>
+        <w:rPr>
+          <w:b/>
+        </w:rPr>
+        <w:t xml:space="preserve">col1” </w:t>
+      </w:r>
+      <w:r>
+        <w:t>to “</w:t>
+      </w:r>
+      <w:r>
+        <w:rPr>
+          <w:b/>
+        </w:rPr>
+        <w:t>col2</w:t>
+      </w:r>
+      <w:r>
+        <w:t>” from “</w:t>
+      </w:r>
+      <w:r>
+        <w:rPr>
+          <w:b/>
+        </w:rPr>
+        <w:t>allMyStuff</w:t>
+      </w:r>
+      <w:r>
+        <w:t>”, you’d type “</w:t>
+      </w:r>
+      <w:r>
+        <w:rPr>
+          <w:i/>
+        </w:rPr>
+        <w:t>allMyStuff copy_column col1 to col2</w:t>
+      </w:r>
+      <w:r>
+        <w:t xml:space="preserve">”. </w:t>
+      </w:r>
+    </w:p>
+    <w:p>
+      <w:pPr>
+        <w:pStyle w:val="Heading3"/>
+      </w:pPr>
+      <w:r>
+        <w:t>note</w:t>
+      </w:r>
+    </w:p>
+    <w:p>
+      <w:r>
+        <w:t xml:space="preserve">This command </w:t>
+      </w:r>
+      <w:r>
+        <w:t xml:space="preserve">tells the program to ignore the rest of the line. It is specifically to leave notes and comments for future programmers. Note that this does </w:t>
+      </w:r>
+      <w:r>
+        <w:rPr>
+          <w:i/>
+          <w:iCs/>
+        </w:rPr>
+        <w:t>not</w:t>
+      </w:r>
+      <w:r>
+        <w:t xml:space="preserve"> apply during python mode operation.</w:t>
+      </w:r>
+    </w:p>
+    <w:p>
+      <w:pPr>
+        <w:pStyle w:val="Heading3"/>
+      </w:pPr>
+      <w:r>
+        <w:t>remove_blank_in</w:t>
+      </w:r>
+    </w:p>
+    <w:p>
+      <w:pPr>
+        <w:rPr>
+          <w:i/>
+          <w:iCs/>
+        </w:rPr>
+      </w:pPr>
+      <w:r>
+        <w:t xml:space="preserve">This command takes a table, and a column name. For each row in the table, if the column is empty, the row is removed. For instance, to remove all rows where </w:t>
+      </w:r>
+      <w:r>
+        <w:rPr>
+          <w:b/>
+          <w:bCs/>
+        </w:rPr>
+        <w:t>“col1”</w:t>
+      </w:r>
+      <w:r>
+        <w:t xml:space="preserve"> is blank from </w:t>
+      </w:r>
+      <w:r>
+        <w:rPr>
+          <w:b/>
+          <w:bCs/>
+        </w:rPr>
+        <w:t>“allMyStuff”</w:t>
+      </w:r>
+      <w:r>
+        <w:t xml:space="preserve">, you’d type </w:t>
+      </w:r>
+      <w:r>
+        <w:t>“</w:t>
+      </w:r>
+      <w:r>
+        <w:rPr>
+          <w:i/>
+        </w:rPr>
         <w:t xml:space="preserve">allMyStuff </w:t>
       </w:r>
-      <w:proofErr w:type="spellStart"/>
       <w:r>
         <w:rPr>
           <w:i/>
         </w:rPr>
-        <w:t>remove_rows_matching</w:t>
-      </w:r>
-      <w:proofErr w:type="spellEnd"/>
+        <w:t>remove_blank_in</w:t>
+      </w:r>
       <w:r>
         <w:rPr>
           <w:i/>
         </w:rPr>
-        <w:t xml:space="preserve"> copyOfStuff</w:t>
-      </w:r>
-      <w:r>
-        <w:t xml:space="preserve">”. </w:t>
+        <w:t xml:space="preserve"> col1</w:t>
+      </w:r>
+      <w:r>
+        <w:t>”.</w:t>
       </w:r>
     </w:p>
     <w:p>
       <w:pPr>
         <w:pStyle w:val="Heading3"/>
       </w:pPr>
-      <w:proofErr w:type="spellStart"/>
-      <w:r>
-        <w:t>copy_column</w:t>
-      </w:r>
-      <w:proofErr w:type="spellEnd"/>
-    </w:p>
-    <w:p>
-      <w:r>
-        <w:t>This command takes a tables, and two names of columns. It takes the second column, and overwrites it with data from the first. For example, to copy “</w:t>
-      </w:r>
-      <w:r>
-        <w:rPr>
-          <w:b/>
-        </w:rPr>
-        <w:t xml:space="preserve">col1” </w:t>
-      </w:r>
-      <w:r>
-        <w:t>to “</w:t>
-      </w:r>
-      <w:r>
-        <w:rPr>
-          <w:b/>
-        </w:rPr>
-        <w:t>col2</w:t>
-      </w:r>
-      <w:r>
-        <w:t>” from “</w:t>
-      </w:r>
-      <w:r>
-        <w:rPr>
-          <w:b/>
-        </w:rPr>
-        <w:t>allMyStuff</w:t>
-      </w:r>
-      <w:r>
-        <w:t>”, you’d type “</w:t>
-      </w:r>
-      <w:r>
-        <w:rPr>
-          <w:i/>
-        </w:rPr>
-        <w:t xml:space="preserve">allMyStuff </w:t>
-      </w:r>
-      <w:proofErr w:type="spellStart"/>
-      <w:r>
-        <w:rPr>
-          <w:i/>
-        </w:rPr>
-        <w:t>copy_column</w:t>
-      </w:r>
-      <w:proofErr w:type="spellEnd"/>
-      <w:r>
-        <w:rPr>
-          <w:i/>
-        </w:rPr>
-        <w:t xml:space="preserve"> col1 to col2</w:t>
-      </w:r>
-      <w:r>
-        <w:t xml:space="preserve">”. </w:t>
+      <w:r>
+        <w:t>python_begin</w:t>
+      </w:r>
+    </w:p>
+    <w:p>
+      <w:r>
+        <w:t xml:space="preserve">This command tells the interpreter to begin viewing all further lines as python code, until the command python_end. Note that this command is not for the faint of heart! It requires an intimate knowledge of the interpreter internals and pandas. However, it can vastly expand the usage of this macro language. </w:t>
+      </w:r>
+    </w:p>
+    <w:p>
+      <w:pPr>
+        <w:pStyle w:val="Heading3"/>
+      </w:pPr>
+      <w:r>
+        <w:t>python_</w:t>
+      </w:r>
+      <w:r>
+        <w:t>end</w:t>
+      </w:r>
+    </w:p>
+    <w:p>
+      <w:r>
+        <w:t xml:space="preserve">This command tells the interpreter </w:t>
+      </w:r>
+      <w:r>
+        <w:t xml:space="preserve">stop viewing all lines as python code: all future commands will be viewed as normal macro code. </w:t>
       </w:r>
     </w:p>
     <w:p/>
     <w:p/>
+    <w:p/>
+    <w:p/>
+    <w:p/>
     <w:p>
       <w:pPr>
         <w:pStyle w:val="Heading2"/>
@@ -1662,6 +1548,7 @@
       <w:bookmarkStart w:id="13" w:name="_heading=h.lnxbz9" w:colFirst="0" w:colLast="0"/>
       <w:bookmarkEnd w:id="13"/>
       <w:r>
+        <w:lastRenderedPageBreak/>
         <w:t>Examples</w:t>
       </w:r>
     </w:p>
@@ -1775,15 +1662,7 @@
     </w:p>
     <w:p>
       <w:r>
-        <w:t>Assuming your list (single excel tabbed file) is similar to “testemails_Duplicates.xlsx”, which has several sets of duplicate emails. To remove duplicates and save the duplicate free list to “testemails_DuplicateFree.xlsx”, use the “</w:t>
-      </w:r>
-      <w:proofErr w:type="spellStart"/>
-      <w:r>
-        <w:t>remove_duplicates</w:t>
-      </w:r>
-      <w:proofErr w:type="spellEnd"/>
-      <w:r>
-        <w:t>” command as follows:</w:t>
+        <w:t>Assuming your list (single excel tabbed file) is similar to “testemails_Duplicates.xlsx”, which has several sets of duplicate emails. To remove duplicates and save the duplicate free list to “testemails_DuplicateFree.xlsx”, use the “remove_duplicates” command as follows:</w:t>
       </w:r>
     </w:p>
     <w:p>
@@ -1822,25 +1701,14 @@
           <w:szCs w:val="20"/>
         </w:rPr>
       </w:pPr>
-      <w:proofErr w:type="spellStart"/>
-      <w:r>
-        <w:rPr>
-          <w:rFonts w:ascii="Courier New" w:eastAsia="Courier New" w:hAnsi="Courier New" w:cs="Courier New"/>
-          <w:color w:val="A9B7C6"/>
-          <w:sz w:val="20"/>
-          <w:szCs w:val="20"/>
-        </w:rPr>
-        <w:t>mainFile</w:t>
-      </w:r>
-      <w:proofErr w:type="spellEnd"/>
-      <w:r>
-        <w:rPr>
-          <w:rFonts w:ascii="Courier New" w:eastAsia="Courier New" w:hAnsi="Courier New" w:cs="Courier New"/>
-          <w:color w:val="A9B7C6"/>
-          <w:sz w:val="20"/>
-          <w:szCs w:val="20"/>
-        </w:rPr>
-        <w:t xml:space="preserve"> open testemails_Duplicates.xlsx</w:t>
+      <w:r>
+        <w:rPr>
+          <w:rFonts w:ascii="Courier New" w:eastAsia="Courier New" w:hAnsi="Courier New" w:cs="Courier New"/>
+          <w:color w:val="A9B7C6"/>
+          <w:sz w:val="20"/>
+          <w:szCs w:val="20"/>
+        </w:rPr>
+        <w:t>mainFile open testemails_Duplicates.xlsx</w:t>
       </w:r>
       <w:r>
         <w:rPr>
@@ -1850,38 +1718,8 @@
           <w:szCs w:val="20"/>
         </w:rPr>
         <w:br/>
-      </w:r>
-      <w:proofErr w:type="spellStart"/>
-      <w:r>
-        <w:rPr>
-          <w:rFonts w:ascii="Courier New" w:eastAsia="Courier New" w:hAnsi="Courier New" w:cs="Courier New"/>
-          <w:color w:val="A9B7C6"/>
-          <w:sz w:val="20"/>
-          <w:szCs w:val="20"/>
-        </w:rPr>
-        <w:t>mainFile</w:t>
-      </w:r>
-      <w:proofErr w:type="spellEnd"/>
-      <w:r>
-        <w:rPr>
-          <w:rFonts w:ascii="Courier New" w:eastAsia="Courier New" w:hAnsi="Courier New" w:cs="Courier New"/>
-          <w:color w:val="A9B7C6"/>
-          <w:sz w:val="20"/>
-          <w:szCs w:val="20"/>
-        </w:rPr>
-        <w:t xml:space="preserve"> </w:t>
-      </w:r>
-      <w:proofErr w:type="spellStart"/>
-      <w:r>
-        <w:rPr>
-          <w:rFonts w:ascii="Courier New" w:eastAsia="Courier New" w:hAnsi="Courier New" w:cs="Courier New"/>
-          <w:color w:val="A9B7C6"/>
-          <w:sz w:val="20"/>
-          <w:szCs w:val="20"/>
-        </w:rPr>
-        <w:t>remove_duplicates</w:t>
-      </w:r>
-      <w:proofErr w:type="spellEnd"/>
+        <w:t>mainFile remove_duplicates</w:t>
+      </w:r>
       <w:r>
         <w:rPr>
           <w:rFonts w:ascii="Courier New" w:eastAsia="Courier New" w:hAnsi="Courier New" w:cs="Courier New"/>
@@ -1890,46 +1728,7 @@
           <w:szCs w:val="20"/>
         </w:rPr>
         <w:br/>
-      </w:r>
-      <w:proofErr w:type="spellStart"/>
-      <w:r>
-        <w:rPr>
-          <w:rFonts w:ascii="Courier New" w:eastAsia="Courier New" w:hAnsi="Courier New" w:cs="Courier New"/>
-          <w:color w:val="A9B7C6"/>
-          <w:sz w:val="20"/>
-          <w:szCs w:val="20"/>
-        </w:rPr>
-        <w:t>mainFile</w:t>
-      </w:r>
-      <w:proofErr w:type="spellEnd"/>
-      <w:r>
-        <w:rPr>
-          <w:rFonts w:ascii="Courier New" w:eastAsia="Courier New" w:hAnsi="Courier New" w:cs="Courier New"/>
-          <w:color w:val="A9B7C6"/>
-          <w:sz w:val="20"/>
-          <w:szCs w:val="20"/>
-        </w:rPr>
-        <w:t xml:space="preserve"> </w:t>
-      </w:r>
-      <w:proofErr w:type="spellStart"/>
-      <w:r>
-        <w:rPr>
-          <w:rFonts w:ascii="Courier New" w:eastAsia="Courier New" w:hAnsi="Courier New" w:cs="Courier New"/>
-          <w:color w:val="A9B7C6"/>
-          <w:sz w:val="20"/>
-          <w:szCs w:val="20"/>
-        </w:rPr>
-        <w:t>save_as</w:t>
-      </w:r>
-      <w:proofErr w:type="spellEnd"/>
-      <w:r>
-        <w:rPr>
-          <w:rFonts w:ascii="Courier New" w:eastAsia="Courier New" w:hAnsi="Courier New" w:cs="Courier New"/>
-          <w:color w:val="A9B7C6"/>
-          <w:sz w:val="20"/>
-          <w:szCs w:val="20"/>
-        </w:rPr>
-        <w:t xml:space="preserve"> testemails_DuplicateFree.xlsx</w:t>
+        <w:t>mainFile save_as testemails_DuplicateFree.xlsx</w:t>
       </w:r>
     </w:p>
     <w:p/>
@@ -1961,25 +1760,21 @@
       <w:r>
         <w:t xml:space="preserve">To create a list of emails that exist in two different lists, ignoring the emails that only exist in one list, you will use the following. First, open the two files. Take the second list, and </w:t>
       </w:r>
-      <w:proofErr w:type="spellStart"/>
       <w:r>
         <w:rPr>
           <w:i/>
         </w:rPr>
         <w:t>append_to</w:t>
       </w:r>
-      <w:proofErr w:type="spellEnd"/>
       <w:r>
         <w:t xml:space="preserve"> the first list. Then, run </w:t>
       </w:r>
-      <w:proofErr w:type="spellStart"/>
       <w:r>
         <w:rPr>
           <w:i/>
         </w:rPr>
         <w:t>keep_only_duplicates</w:t>
       </w:r>
-      <w:proofErr w:type="spellEnd"/>
       <w:r>
         <w:t xml:space="preserve"> on the first file, and save it. Note that this also has the effect of removing any duplicates that already existed in the first list.</w:t>
       </w:r>
@@ -2013,25 +1808,14 @@
           <w:szCs w:val="20"/>
         </w:rPr>
       </w:pPr>
-      <w:proofErr w:type="spellStart"/>
-      <w:r>
-        <w:rPr>
-          <w:rFonts w:ascii="Courier New" w:eastAsia="Courier New" w:hAnsi="Courier New" w:cs="Courier New"/>
-          <w:color w:val="A9B7C6"/>
-          <w:sz w:val="20"/>
-          <w:szCs w:val="20"/>
-        </w:rPr>
-        <w:t>mainFile</w:t>
-      </w:r>
-      <w:proofErr w:type="spellEnd"/>
-      <w:r>
-        <w:rPr>
-          <w:rFonts w:ascii="Courier New" w:eastAsia="Courier New" w:hAnsi="Courier New" w:cs="Courier New"/>
-          <w:color w:val="A9B7C6"/>
-          <w:sz w:val="20"/>
-          <w:szCs w:val="20"/>
-        </w:rPr>
-        <w:t xml:space="preserve"> open emailsForTest.xlsx</w:t>
+      <w:r>
+        <w:rPr>
+          <w:rFonts w:ascii="Courier New" w:eastAsia="Courier New" w:hAnsi="Courier New" w:cs="Courier New"/>
+          <w:color w:val="A9B7C6"/>
+          <w:sz w:val="20"/>
+          <w:szCs w:val="20"/>
+        </w:rPr>
+        <w:t>mainFile open emailsForTest.xlsx</w:t>
       </w:r>
       <w:r>
         <w:rPr>
@@ -2041,26 +1825,7 @@
           <w:szCs w:val="20"/>
         </w:rPr>
         <w:br/>
-      </w:r>
-      <w:proofErr w:type="spellStart"/>
-      <w:r>
-        <w:rPr>
-          <w:rFonts w:ascii="Courier New" w:eastAsia="Courier New" w:hAnsi="Courier New" w:cs="Courier New"/>
-          <w:color w:val="A9B7C6"/>
-          <w:sz w:val="20"/>
-          <w:szCs w:val="20"/>
-        </w:rPr>
-        <w:t>toAppend</w:t>
-      </w:r>
-      <w:proofErr w:type="spellEnd"/>
-      <w:r>
-        <w:rPr>
-          <w:rFonts w:ascii="Courier New" w:eastAsia="Courier New" w:hAnsi="Courier New" w:cs="Courier New"/>
-          <w:color w:val="A9B7C6"/>
-          <w:sz w:val="20"/>
-          <w:szCs w:val="20"/>
-        </w:rPr>
-        <w:t xml:space="preserve"> open testDuplicates.xlsx</w:t>
+        <w:t>toAppend open testDuplicates.xlsx</w:t>
       </w:r>
       <w:r>
         <w:rPr>
@@ -2070,58 +1835,8 @@
           <w:szCs w:val="20"/>
         </w:rPr>
         <w:br/>
-      </w:r>
-      <w:proofErr w:type="spellStart"/>
-      <w:r>
-        <w:rPr>
-          <w:rFonts w:ascii="Courier New" w:eastAsia="Courier New" w:hAnsi="Courier New" w:cs="Courier New"/>
-          <w:color w:val="A9B7C6"/>
-          <w:sz w:val="20"/>
-          <w:szCs w:val="20"/>
-        </w:rPr>
-        <w:t>toAppend</w:t>
-      </w:r>
-      <w:proofErr w:type="spellEnd"/>
-      <w:r>
-        <w:rPr>
-          <w:rFonts w:ascii="Courier New" w:eastAsia="Courier New" w:hAnsi="Courier New" w:cs="Courier New"/>
-          <w:color w:val="A9B7C6"/>
-          <w:sz w:val="20"/>
-          <w:szCs w:val="20"/>
-        </w:rPr>
-        <w:t xml:space="preserve"> </w:t>
-      </w:r>
-      <w:proofErr w:type="spellStart"/>
-      <w:r>
-        <w:rPr>
-          <w:rFonts w:ascii="Courier New" w:eastAsia="Courier New" w:hAnsi="Courier New" w:cs="Courier New"/>
-          <w:color w:val="A9B7C6"/>
-          <w:sz w:val="20"/>
-          <w:szCs w:val="20"/>
-        </w:rPr>
-        <w:t>append_to</w:t>
-      </w:r>
-      <w:proofErr w:type="spellEnd"/>
-      <w:r>
-        <w:rPr>
-          <w:rFonts w:ascii="Courier New" w:eastAsia="Courier New" w:hAnsi="Courier New" w:cs="Courier New"/>
-          <w:color w:val="A9B7C6"/>
-          <w:sz w:val="20"/>
-          <w:szCs w:val="20"/>
-        </w:rPr>
-        <w:t xml:space="preserve"> </w:t>
-      </w:r>
-      <w:proofErr w:type="spellStart"/>
-      <w:r>
-        <w:rPr>
-          <w:rFonts w:ascii="Courier New" w:eastAsia="Courier New" w:hAnsi="Courier New" w:cs="Courier New"/>
-          <w:color w:val="A9B7C6"/>
-          <w:sz w:val="20"/>
-          <w:szCs w:val="20"/>
-        </w:rPr>
-        <w:t>mainFile</w:t>
-      </w:r>
-      <w:proofErr w:type="spellEnd"/>
+        <w:t>toAppend append_to mainFile</w:t>
+      </w:r>
     </w:p>
     <w:p>
       <w:pPr>
@@ -2152,37 +1867,15 @@
           <w:szCs w:val="20"/>
         </w:rPr>
       </w:pPr>
-      <w:proofErr w:type="spellStart"/>
-      <w:r>
-        <w:rPr>
-          <w:rFonts w:ascii="Courier New" w:eastAsia="Courier New" w:hAnsi="Courier New" w:cs="Courier New"/>
-          <w:color w:val="A9B7C6"/>
-          <w:sz w:val="20"/>
-          <w:szCs w:val="20"/>
-        </w:rPr>
-        <w:t>mainFile</w:t>
-      </w:r>
-      <w:proofErr w:type="spellEnd"/>
-      <w:r>
-        <w:rPr>
-          <w:rFonts w:ascii="Courier New" w:eastAsia="Courier New" w:hAnsi="Courier New" w:cs="Courier New"/>
-          <w:color w:val="A9B7C6"/>
-          <w:sz w:val="20"/>
-          <w:szCs w:val="20"/>
-        </w:rPr>
-        <w:t xml:space="preserve"> </w:t>
-      </w:r>
-      <w:proofErr w:type="spellStart"/>
-      <w:r>
-        <w:rPr>
-          <w:rFonts w:ascii="Courier New" w:eastAsia="Courier New" w:hAnsi="Courier New" w:cs="Courier New"/>
-          <w:color w:val="A9B7C6"/>
-          <w:sz w:val="20"/>
-          <w:szCs w:val="20"/>
-        </w:rPr>
-        <w:t>keep_only_duplicates</w:t>
-      </w:r>
-      <w:proofErr w:type="spellEnd"/>
+      <w:r>
+        <w:rPr>
+          <w:rFonts w:ascii="Courier New" w:eastAsia="Courier New" w:hAnsi="Courier New" w:cs="Courier New"/>
+          <w:color w:val="A9B7C6"/>
+          <w:sz w:val="20"/>
+          <w:szCs w:val="20"/>
+        </w:rPr>
+        <w:t>mainFile keep_only_duplicates</w:t>
+      </w:r>
       <w:r>
         <w:rPr>
           <w:rFonts w:ascii="Courier New" w:eastAsia="Courier New" w:hAnsi="Courier New" w:cs="Courier New"/>
@@ -2191,46 +1884,7 @@
           <w:szCs w:val="20"/>
         </w:rPr>
         <w:br/>
-      </w:r>
-      <w:proofErr w:type="spellStart"/>
-      <w:r>
-        <w:rPr>
-          <w:rFonts w:ascii="Courier New" w:eastAsia="Courier New" w:hAnsi="Courier New" w:cs="Courier New"/>
-          <w:color w:val="A9B7C6"/>
-          <w:sz w:val="20"/>
-          <w:szCs w:val="20"/>
-        </w:rPr>
-        <w:t>mainFile</w:t>
-      </w:r>
-      <w:proofErr w:type="spellEnd"/>
-      <w:r>
-        <w:rPr>
-          <w:rFonts w:ascii="Courier New" w:eastAsia="Courier New" w:hAnsi="Courier New" w:cs="Courier New"/>
-          <w:color w:val="A9B7C6"/>
-          <w:sz w:val="20"/>
-          <w:szCs w:val="20"/>
-        </w:rPr>
-        <w:t xml:space="preserve"> </w:t>
-      </w:r>
-      <w:proofErr w:type="spellStart"/>
-      <w:r>
-        <w:rPr>
-          <w:rFonts w:ascii="Courier New" w:eastAsia="Courier New" w:hAnsi="Courier New" w:cs="Courier New"/>
-          <w:color w:val="A9B7C6"/>
-          <w:sz w:val="20"/>
-          <w:szCs w:val="20"/>
-        </w:rPr>
-        <w:t>save_as</w:t>
-      </w:r>
-      <w:proofErr w:type="spellEnd"/>
-      <w:r>
-        <w:rPr>
-          <w:rFonts w:ascii="Courier New" w:eastAsia="Courier New" w:hAnsi="Courier New" w:cs="Courier New"/>
-          <w:color w:val="A9B7C6"/>
-          <w:sz w:val="20"/>
-          <w:szCs w:val="20"/>
-        </w:rPr>
-        <w:t xml:space="preserve"> appendedFile.xlsx</w:t>
+        <w:t>mainFile save_as appendedFile.xlsx</w:t>
       </w:r>
     </w:p>
     <w:p>
@@ -2271,24 +1925,14 @@
       <w:r>
         <w:t xml:space="preserve">To merge the lists, and keep only unique emails, i.e. ignoring the emails that exist in both lists, you will use the following. First, open both files. Take the second list, and </w:t>
       </w:r>
-      <w:proofErr w:type="spellStart"/>
       <w:r>
         <w:rPr>
           <w:i/>
         </w:rPr>
         <w:t>append_to</w:t>
       </w:r>
-      <w:proofErr w:type="spellEnd"/>
-      <w:r>
-        <w:t xml:space="preserve"> the first list. Then, run </w:t>
-      </w:r>
-      <w:proofErr w:type="spellStart"/>
-      <w:r>
-        <w:t>remove_duplicates</w:t>
-      </w:r>
-      <w:proofErr w:type="spellEnd"/>
-      <w:r>
-        <w:t xml:space="preserve"> on the first list. Finally, save the list. </w:t>
+      <w:r>
+        <w:t xml:space="preserve"> the first list. Then, run remove_duplicates on the first list. Finally, save the list. </w:t>
       </w:r>
     </w:p>
     <w:p>
@@ -2376,27 +2020,7 @@
           <w:sz w:val="20"/>
           <w:szCs w:val="20"/>
         </w:rPr>
-        <w:t xml:space="preserve">uniqueList2 </w:t>
-      </w:r>
-      <w:proofErr w:type="spellStart"/>
-      <w:r>
-        <w:rPr>
-          <w:rFonts w:ascii="Courier New" w:eastAsia="Courier New" w:hAnsi="Courier New" w:cs="Courier New"/>
-          <w:color w:val="A9B7C6"/>
-          <w:sz w:val="20"/>
-          <w:szCs w:val="20"/>
-        </w:rPr>
-        <w:t>append_to</w:t>
-      </w:r>
-      <w:proofErr w:type="spellEnd"/>
-      <w:r>
-        <w:rPr>
-          <w:rFonts w:ascii="Courier New" w:eastAsia="Courier New" w:hAnsi="Courier New" w:cs="Courier New"/>
-          <w:color w:val="A9B7C6"/>
-          <w:sz w:val="20"/>
-          <w:szCs w:val="20"/>
-        </w:rPr>
-        <w:t xml:space="preserve"> uniqueList1</w:t>
+        <w:t>uniqueList2 append_to uniqueList1</w:t>
       </w:r>
     </w:p>
     <w:p>
@@ -2435,19 +2059,8 @@
           <w:sz w:val="20"/>
           <w:szCs w:val="20"/>
         </w:rPr>
-        <w:t xml:space="preserve">uniqueList1 </w:t>
-      </w:r>
-      <w:proofErr w:type="spellStart"/>
-      <w:r>
-        <w:rPr>
-          <w:rFonts w:ascii="Courier New" w:eastAsia="Courier New" w:hAnsi="Courier New" w:cs="Courier New"/>
-          <w:color w:val="A9B7C6"/>
-          <w:sz w:val="20"/>
-          <w:szCs w:val="20"/>
-        </w:rPr>
-        <w:t>remove_duplicates</w:t>
-      </w:r>
-      <w:proofErr w:type="spellEnd"/>
+        <w:t>uniqueList1 remove_duplicates</w:t>
+      </w:r>
       <w:r>
         <w:rPr>
           <w:rFonts w:ascii="Courier New" w:eastAsia="Courier New" w:hAnsi="Courier New" w:cs="Courier New"/>
@@ -2456,27 +2069,7 @@
           <w:szCs w:val="20"/>
         </w:rPr>
         <w:br/>
-        <w:t xml:space="preserve">uniqueList1 </w:t>
-      </w:r>
-      <w:proofErr w:type="spellStart"/>
-      <w:r>
-        <w:rPr>
-          <w:rFonts w:ascii="Courier New" w:eastAsia="Courier New" w:hAnsi="Courier New" w:cs="Courier New"/>
-          <w:color w:val="A9B7C6"/>
-          <w:sz w:val="20"/>
-          <w:szCs w:val="20"/>
-        </w:rPr>
-        <w:t>save_as</w:t>
-      </w:r>
-      <w:proofErr w:type="spellEnd"/>
-      <w:r>
-        <w:rPr>
-          <w:rFonts w:ascii="Courier New" w:eastAsia="Courier New" w:hAnsi="Courier New" w:cs="Courier New"/>
-          <w:color w:val="A9B7C6"/>
-          <w:sz w:val="20"/>
-          <w:szCs w:val="20"/>
-        </w:rPr>
-        <w:t xml:space="preserve"> uniqueList1.xlsx</w:t>
+        <w:t>uniqueList1 save_as uniqueList1.xlsx</w:t>
       </w:r>
     </w:p>
     <w:p>
@@ -2526,25 +2119,21 @@
       <w:r>
         <w:t xml:space="preserve">. Then, run </w:t>
       </w:r>
-      <w:proofErr w:type="spellStart"/>
       <w:r>
         <w:rPr>
           <w:i/>
         </w:rPr>
         <w:t>remove_rows_matching</w:t>
       </w:r>
-      <w:proofErr w:type="spellEnd"/>
       <w:r>
         <w:t xml:space="preserve"> on the first list, with the second list as an argument. Then, run </w:t>
       </w:r>
-      <w:proofErr w:type="spellStart"/>
       <w:r>
         <w:rPr>
           <w:i/>
         </w:rPr>
         <w:t>remove_rows_matching</w:t>
       </w:r>
-      <w:proofErr w:type="spellEnd"/>
       <w:r>
         <w:t xml:space="preserve"> on the second list, using the copy of the first list as an argument. Finally, save the two unique lists. </w:t>
       </w:r>
@@ -2585,6 +2174,7 @@
           <w:sz w:val="20"/>
           <w:szCs w:val="20"/>
         </w:rPr>
+        <w:lastRenderedPageBreak/>
         <w:t>uniqueList1 open emailsForTest.xlsx</w:t>
       </w:r>
       <w:r>
@@ -2644,27 +2234,7 @@
           <w:szCs w:val="20"/>
         </w:rPr>
         <w:br/>
-        <w:t xml:space="preserve">uniqueList1 </w:t>
-      </w:r>
-      <w:proofErr w:type="spellStart"/>
-      <w:r>
-        <w:rPr>
-          <w:rFonts w:ascii="Courier New" w:eastAsia="Courier New" w:hAnsi="Courier New" w:cs="Courier New"/>
-          <w:color w:val="A9B7C6"/>
-          <w:sz w:val="20"/>
-          <w:szCs w:val="20"/>
-        </w:rPr>
-        <w:t>remove_rows_matching</w:t>
-      </w:r>
-      <w:proofErr w:type="spellEnd"/>
-      <w:r>
-        <w:rPr>
-          <w:rFonts w:ascii="Courier New" w:eastAsia="Courier New" w:hAnsi="Courier New" w:cs="Courier New"/>
-          <w:color w:val="A9B7C6"/>
-          <w:sz w:val="20"/>
-          <w:szCs w:val="20"/>
-        </w:rPr>
-        <w:t xml:space="preserve"> uniqueList2</w:t>
+        <w:t>uniqueList1 remove_rows_matching uniqueList2</w:t>
       </w:r>
     </w:p>
     <w:p>
@@ -2703,27 +2273,7 @@
           <w:sz w:val="20"/>
           <w:szCs w:val="20"/>
         </w:rPr>
-        <w:t xml:space="preserve">uniqueList2 </w:t>
-      </w:r>
-      <w:proofErr w:type="spellStart"/>
-      <w:r>
-        <w:rPr>
-          <w:rFonts w:ascii="Courier New" w:eastAsia="Courier New" w:hAnsi="Courier New" w:cs="Courier New"/>
-          <w:color w:val="A9B7C6"/>
-          <w:sz w:val="20"/>
-          <w:szCs w:val="20"/>
-        </w:rPr>
-        <w:t>remove_rows_matching</w:t>
-      </w:r>
-      <w:proofErr w:type="spellEnd"/>
-      <w:r>
-        <w:rPr>
-          <w:rFonts w:ascii="Courier New" w:eastAsia="Courier New" w:hAnsi="Courier New" w:cs="Courier New"/>
-          <w:color w:val="A9B7C6"/>
-          <w:sz w:val="20"/>
-          <w:szCs w:val="20"/>
-        </w:rPr>
-        <w:t xml:space="preserve"> file1Copy</w:t>
+        <w:t>uniqueList2 remove_rows_matching file1Copy</w:t>
       </w:r>
       <w:r>
         <w:rPr>
@@ -2733,27 +2283,7 @@
           <w:szCs w:val="20"/>
         </w:rPr>
         <w:br/>
-        <w:t xml:space="preserve">uniqueList1 </w:t>
-      </w:r>
-      <w:proofErr w:type="spellStart"/>
-      <w:r>
-        <w:rPr>
-          <w:rFonts w:ascii="Courier New" w:eastAsia="Courier New" w:hAnsi="Courier New" w:cs="Courier New"/>
-          <w:color w:val="A9B7C6"/>
-          <w:sz w:val="20"/>
-          <w:szCs w:val="20"/>
-        </w:rPr>
-        <w:t>save_as</w:t>
-      </w:r>
-      <w:proofErr w:type="spellEnd"/>
-      <w:r>
-        <w:rPr>
-          <w:rFonts w:ascii="Courier New" w:eastAsia="Courier New" w:hAnsi="Courier New" w:cs="Courier New"/>
-          <w:color w:val="A9B7C6"/>
-          <w:sz w:val="20"/>
-          <w:szCs w:val="20"/>
-        </w:rPr>
-        <w:t xml:space="preserve"> uniqueList1.xlsx</w:t>
+        <w:t>uniqueList1 save_as uniqueList1.xlsx</w:t>
       </w:r>
     </w:p>
     <w:p>
@@ -2792,27 +2322,7 @@
           <w:sz w:val="20"/>
           <w:szCs w:val="20"/>
         </w:rPr>
-        <w:t xml:space="preserve">uniqueList2 </w:t>
-      </w:r>
-      <w:proofErr w:type="spellStart"/>
-      <w:r>
-        <w:rPr>
-          <w:rFonts w:ascii="Courier New" w:eastAsia="Courier New" w:hAnsi="Courier New" w:cs="Courier New"/>
-          <w:color w:val="A9B7C6"/>
-          <w:sz w:val="20"/>
-          <w:szCs w:val="20"/>
-        </w:rPr>
-        <w:t>save_as</w:t>
-      </w:r>
-      <w:proofErr w:type="spellEnd"/>
-      <w:r>
-        <w:rPr>
-          <w:rFonts w:ascii="Courier New" w:eastAsia="Courier New" w:hAnsi="Courier New" w:cs="Courier New"/>
-          <w:color w:val="A9B7C6"/>
-          <w:sz w:val="20"/>
-          <w:szCs w:val="20"/>
-        </w:rPr>
-        <w:t xml:space="preserve"> uniqueList2.xlsx</w:t>
+        <w:t>uniqueList2 save_as uniqueList2.xlsx</w:t>
       </w:r>
     </w:p>
     <w:p/>
@@ -2855,15 +2365,7 @@
         </w:sdtContent>
       </w:sdt>
       <w:r>
-        <w:t>commands are listed in sequence, first the “</w:t>
-      </w:r>
-      <w:proofErr w:type="spellStart"/>
-      <w:r>
-        <w:t>toAppend</w:t>
-      </w:r>
-      <w:proofErr w:type="spellEnd"/>
-      <w:r>
-        <w:t>” command.</w:t>
+        <w:t>commands are listed in sequence, first the “toAppend” command.</w:t>
       </w:r>
       <w:commentRangeEnd w:id="23"/>
       <w:r>
@@ -2899,25 +2401,14 @@
           <w:szCs w:val="20"/>
         </w:rPr>
       </w:pPr>
-      <w:proofErr w:type="spellStart"/>
-      <w:r>
-        <w:rPr>
-          <w:rFonts w:ascii="Courier New" w:eastAsia="Courier New" w:hAnsi="Courier New" w:cs="Courier New"/>
-          <w:color w:val="A9B7C6"/>
-          <w:sz w:val="20"/>
-          <w:szCs w:val="20"/>
-        </w:rPr>
-        <w:t>mainFile</w:t>
-      </w:r>
-      <w:proofErr w:type="spellEnd"/>
-      <w:r>
-        <w:rPr>
-          <w:rFonts w:ascii="Courier New" w:eastAsia="Courier New" w:hAnsi="Courier New" w:cs="Courier New"/>
-          <w:color w:val="A9B7C6"/>
-          <w:sz w:val="20"/>
-          <w:szCs w:val="20"/>
-        </w:rPr>
-        <w:t xml:space="preserve"> open file1.xlsx</w:t>
+      <w:r>
+        <w:rPr>
+          <w:rFonts w:ascii="Courier New" w:eastAsia="Courier New" w:hAnsi="Courier New" w:cs="Courier New"/>
+          <w:color w:val="A9B7C6"/>
+          <w:sz w:val="20"/>
+          <w:szCs w:val="20"/>
+        </w:rPr>
+        <w:t>mainFile open file1.xlsx</w:t>
       </w:r>
       <w:r>
         <w:rPr>
@@ -2927,26 +2418,7 @@
           <w:szCs w:val="20"/>
         </w:rPr>
         <w:br/>
-      </w:r>
-      <w:proofErr w:type="spellStart"/>
-      <w:r>
-        <w:rPr>
-          <w:rFonts w:ascii="Courier New" w:eastAsia="Courier New" w:hAnsi="Courier New" w:cs="Courier New"/>
-          <w:color w:val="A9B7C6"/>
-          <w:sz w:val="20"/>
-          <w:szCs w:val="20"/>
-        </w:rPr>
-        <w:t>toAppend</w:t>
-      </w:r>
-      <w:proofErr w:type="spellEnd"/>
-      <w:r>
-        <w:rPr>
-          <w:rFonts w:ascii="Courier New" w:eastAsia="Courier New" w:hAnsi="Courier New" w:cs="Courier New"/>
-          <w:color w:val="A9B7C6"/>
-          <w:sz w:val="20"/>
-          <w:szCs w:val="20"/>
-        </w:rPr>
-        <w:t xml:space="preserve"> open file2.xlsx</w:t>
+        <w:t>toAppend open file2.xlsx</w:t>
       </w:r>
       <w:r>
         <w:rPr>
@@ -2956,58 +2428,8 @@
           <w:szCs w:val="20"/>
         </w:rPr>
         <w:br/>
-      </w:r>
-      <w:proofErr w:type="spellStart"/>
-      <w:r>
-        <w:rPr>
-          <w:rFonts w:ascii="Courier New" w:eastAsia="Courier New" w:hAnsi="Courier New" w:cs="Courier New"/>
-          <w:color w:val="A9B7C6"/>
-          <w:sz w:val="20"/>
-          <w:szCs w:val="20"/>
-        </w:rPr>
-        <w:t>toAppend</w:t>
-      </w:r>
-      <w:proofErr w:type="spellEnd"/>
-      <w:r>
-        <w:rPr>
-          <w:rFonts w:ascii="Courier New" w:eastAsia="Courier New" w:hAnsi="Courier New" w:cs="Courier New"/>
-          <w:color w:val="A9B7C6"/>
-          <w:sz w:val="20"/>
-          <w:szCs w:val="20"/>
-        </w:rPr>
-        <w:t xml:space="preserve"> </w:t>
-      </w:r>
-      <w:proofErr w:type="spellStart"/>
-      <w:r>
-        <w:rPr>
-          <w:rFonts w:ascii="Courier New" w:eastAsia="Courier New" w:hAnsi="Courier New" w:cs="Courier New"/>
-          <w:color w:val="A9B7C6"/>
-          <w:sz w:val="20"/>
-          <w:szCs w:val="20"/>
-        </w:rPr>
-        <w:t>append_to</w:t>
-      </w:r>
-      <w:proofErr w:type="spellEnd"/>
-      <w:r>
-        <w:rPr>
-          <w:rFonts w:ascii="Courier New" w:eastAsia="Courier New" w:hAnsi="Courier New" w:cs="Courier New"/>
-          <w:color w:val="A9B7C6"/>
-          <w:sz w:val="20"/>
-          <w:szCs w:val="20"/>
-        </w:rPr>
-        <w:t xml:space="preserve"> </w:t>
-      </w:r>
-      <w:proofErr w:type="spellStart"/>
-      <w:r>
-        <w:rPr>
-          <w:rFonts w:ascii="Courier New" w:eastAsia="Courier New" w:hAnsi="Courier New" w:cs="Courier New"/>
-          <w:color w:val="A9B7C6"/>
-          <w:sz w:val="20"/>
-          <w:szCs w:val="20"/>
-        </w:rPr>
-        <w:t>mainFile</w:t>
-      </w:r>
-      <w:proofErr w:type="spellEnd"/>
+        <w:t>toAppend append_to mainFile</w:t>
+      </w:r>
       <w:r>
         <w:rPr>
           <w:rFonts w:ascii="Courier New" w:eastAsia="Courier New" w:hAnsi="Courier New" w:cs="Courier New"/>
@@ -3016,46 +2438,7 @@
           <w:szCs w:val="20"/>
         </w:rPr>
         <w:br/>
-      </w:r>
-      <w:proofErr w:type="spellStart"/>
-      <w:r>
-        <w:rPr>
-          <w:rFonts w:ascii="Courier New" w:eastAsia="Courier New" w:hAnsi="Courier New" w:cs="Courier New"/>
-          <w:color w:val="A9B7C6"/>
-          <w:sz w:val="20"/>
-          <w:szCs w:val="20"/>
-        </w:rPr>
-        <w:t>mainFile</w:t>
-      </w:r>
-      <w:proofErr w:type="spellEnd"/>
-      <w:r>
-        <w:rPr>
-          <w:rFonts w:ascii="Courier New" w:eastAsia="Courier New" w:hAnsi="Courier New" w:cs="Courier New"/>
-          <w:color w:val="A9B7C6"/>
-          <w:sz w:val="20"/>
-          <w:szCs w:val="20"/>
-        </w:rPr>
-        <w:t xml:space="preserve"> </w:t>
-      </w:r>
-      <w:proofErr w:type="spellStart"/>
-      <w:r>
-        <w:rPr>
-          <w:rFonts w:ascii="Courier New" w:eastAsia="Courier New" w:hAnsi="Courier New" w:cs="Courier New"/>
-          <w:color w:val="A9B7C6"/>
-          <w:sz w:val="20"/>
-          <w:szCs w:val="20"/>
-        </w:rPr>
-        <w:t>save_as</w:t>
-      </w:r>
-      <w:proofErr w:type="spellEnd"/>
-      <w:r>
-        <w:rPr>
-          <w:rFonts w:ascii="Courier New" w:eastAsia="Courier New" w:hAnsi="Courier New" w:cs="Courier New"/>
-          <w:color w:val="A9B7C6"/>
-          <w:sz w:val="20"/>
-          <w:szCs w:val="20"/>
-        </w:rPr>
-        <w:t xml:space="preserve"> appendedFile.xlsx</w:t>
+        <w:t>mainFile save_as appendedFile.xlsx</w:t>
       </w:r>
     </w:p>
     <w:p/>
@@ -3087,19 +2470,11 @@
       <w:r>
         <w:t xml:space="preserve">To remove all emails from one list that are also in a second list, assume you have two files, file1 and file2. Open them as lists. Take the first list, and </w:t>
       </w:r>
-      <w:proofErr w:type="spellStart"/>
       <w:r>
         <w:rPr>
           <w:i/>
         </w:rPr>
-        <w:t>remove_rows_matching</w:t>
-      </w:r>
-      <w:proofErr w:type="spellEnd"/>
-      <w:r>
-        <w:rPr>
-          <w:i/>
-        </w:rPr>
-        <w:t xml:space="preserve"> </w:t>
+        <w:t xml:space="preserve">remove_rows_matching </w:t>
       </w:r>
       <w:r>
         <w:t>the second list. Finally, you can save the first list.</w:t>
@@ -3134,25 +2509,14 @@
           <w:szCs w:val="20"/>
         </w:rPr>
       </w:pPr>
-      <w:proofErr w:type="spellStart"/>
-      <w:r>
-        <w:rPr>
-          <w:rFonts w:ascii="Courier New" w:eastAsia="Courier New" w:hAnsi="Courier New" w:cs="Courier New"/>
-          <w:color w:val="A9B7C6"/>
-          <w:sz w:val="20"/>
-          <w:szCs w:val="20"/>
-        </w:rPr>
-        <w:t>mainFile</w:t>
-      </w:r>
-      <w:proofErr w:type="spellEnd"/>
-      <w:r>
-        <w:rPr>
-          <w:rFonts w:ascii="Courier New" w:eastAsia="Courier New" w:hAnsi="Courier New" w:cs="Courier New"/>
-          <w:color w:val="A9B7C6"/>
-          <w:sz w:val="20"/>
-          <w:szCs w:val="20"/>
-        </w:rPr>
-        <w:t xml:space="preserve"> open file1.xlsx</w:t>
+      <w:r>
+        <w:rPr>
+          <w:rFonts w:ascii="Courier New" w:eastAsia="Courier New" w:hAnsi="Courier New" w:cs="Courier New"/>
+          <w:color w:val="A9B7C6"/>
+          <w:sz w:val="20"/>
+          <w:szCs w:val="20"/>
+        </w:rPr>
+        <w:t>mainFile open file1.xlsx</w:t>
       </w:r>
       <w:r>
         <w:rPr>
@@ -3172,36 +2536,7 @@
           <w:szCs w:val="20"/>
         </w:rPr>
         <w:br/>
-      </w:r>
-      <w:proofErr w:type="spellStart"/>
-      <w:r>
-        <w:rPr>
-          <w:rFonts w:ascii="Courier New" w:eastAsia="Courier New" w:hAnsi="Courier New" w:cs="Courier New"/>
-          <w:color w:val="A9B7C6"/>
-          <w:sz w:val="20"/>
-          <w:szCs w:val="20"/>
-        </w:rPr>
-        <w:t>mainFile</w:t>
-      </w:r>
-      <w:proofErr w:type="spellEnd"/>
-      <w:r>
-        <w:rPr>
-          <w:rFonts w:ascii="Courier New" w:eastAsia="Courier New" w:hAnsi="Courier New" w:cs="Courier New"/>
-          <w:color w:val="A9B7C6"/>
-          <w:sz w:val="20"/>
-          <w:szCs w:val="20"/>
-        </w:rPr>
-        <w:t xml:space="preserve"> </w:t>
-      </w:r>
-      <w:proofErr w:type="spellStart"/>
-      <w:r>
-        <w:rPr>
-          <w:rFonts w:ascii="Courier New" w:eastAsia="Courier New" w:hAnsi="Courier New" w:cs="Courier New"/>
-          <w:color w:val="A9B7C6"/>
-          <w:sz w:val="20"/>
-          <w:szCs w:val="20"/>
-        </w:rPr>
-        <w:t>remove_</w:t>
+        <w:t>mainFile remove_</w:t>
       </w:r>
       <w:r>
         <w:rPr>
@@ -3219,17 +2554,7 @@
           <w:sz w:val="20"/>
           <w:szCs w:val="20"/>
         </w:rPr>
-        <w:t>_matching</w:t>
-      </w:r>
-      <w:proofErr w:type="spellEnd"/>
-      <w:r>
-        <w:rPr>
-          <w:rFonts w:ascii="Courier New" w:eastAsia="Courier New" w:hAnsi="Courier New" w:cs="Courier New"/>
-          <w:color w:val="A9B7C6"/>
-          <w:sz w:val="20"/>
-          <w:szCs w:val="20"/>
-        </w:rPr>
-        <w:t xml:space="preserve"> duplicates</w:t>
+        <w:t>_matching duplicates</w:t>
       </w:r>
       <w:r>
         <w:rPr>
@@ -3239,46 +2564,7 @@
           <w:szCs w:val="20"/>
         </w:rPr>
         <w:br/>
-      </w:r>
-      <w:proofErr w:type="spellStart"/>
-      <w:r>
-        <w:rPr>
-          <w:rFonts w:ascii="Courier New" w:eastAsia="Courier New" w:hAnsi="Courier New" w:cs="Courier New"/>
-          <w:color w:val="A9B7C6"/>
-          <w:sz w:val="20"/>
-          <w:szCs w:val="20"/>
-        </w:rPr>
-        <w:t>mainFile</w:t>
-      </w:r>
-      <w:proofErr w:type="spellEnd"/>
-      <w:r>
-        <w:rPr>
-          <w:rFonts w:ascii="Courier New" w:eastAsia="Courier New" w:hAnsi="Courier New" w:cs="Courier New"/>
-          <w:color w:val="A9B7C6"/>
-          <w:sz w:val="20"/>
-          <w:szCs w:val="20"/>
-        </w:rPr>
-        <w:t xml:space="preserve"> </w:t>
-      </w:r>
-      <w:proofErr w:type="spellStart"/>
-      <w:r>
-        <w:rPr>
-          <w:rFonts w:ascii="Courier New" w:eastAsia="Courier New" w:hAnsi="Courier New" w:cs="Courier New"/>
-          <w:color w:val="A9B7C6"/>
-          <w:sz w:val="20"/>
-          <w:szCs w:val="20"/>
-        </w:rPr>
-        <w:t>save_as</w:t>
-      </w:r>
-      <w:proofErr w:type="spellEnd"/>
-      <w:r>
-        <w:rPr>
-          <w:rFonts w:ascii="Courier New" w:eastAsia="Courier New" w:hAnsi="Courier New" w:cs="Courier New"/>
-          <w:color w:val="A9B7C6"/>
-          <w:sz w:val="20"/>
-          <w:szCs w:val="20"/>
-        </w:rPr>
-        <w:t xml:space="preserve"> appendedFile.xlsx</w:t>
+        <w:t>mainFile save_as appendedFile.xlsx</w:t>
       </w:r>
     </w:p>
     <w:p>
@@ -3327,23 +2613,7 @@
     </w:p>
     <w:p>
       <w:r>
-        <w:t xml:space="preserve">After installation, there are a few final steps. Open the command prompt. First, type “pip install </w:t>
-      </w:r>
-      <w:proofErr w:type="spellStart"/>
-      <w:r>
-        <w:t>numpy</w:t>
-      </w:r>
-      <w:proofErr w:type="spellEnd"/>
-      <w:r>
-        <w:t xml:space="preserve">==1.19.3” (without the quotes, and hit enter at the end). When it completes, type “pip install pandas.” Finally, type “pip install </w:t>
-      </w:r>
-      <w:proofErr w:type="spellStart"/>
-      <w:r>
-        <w:t>openpyxl</w:t>
-      </w:r>
-      <w:proofErr w:type="spellEnd"/>
-      <w:r>
-        <w:t>.”</w:t>
+        <w:t>After installation, there are a few final steps. Open the command prompt. First, type “pip install numpy==1.19.3” (without the quotes, and hit enter at the end). When it completes, type “pip install pandas.” Finally, type “pip install openpyxl.”</w:t>
       </w:r>
     </w:p>
     <w:sectPr>
@@ -3944,6 +3214,7 @@
   <w:style w:type="paragraph" w:default="1" w:styleId="Normal">
     <w:name w:val="Normal"/>
     <w:qFormat/>
+    <w:rsid w:val="000F59CE"/>
   </w:style>
   <w:style w:type="paragraph" w:styleId="Heading1">
     <w:name w:val="heading 1"/>

</xml_diff>

<commit_message>
Added prev. commands to the doc
</commit_message>
<xml_diff>
--- a/py Sorting and Comparing/Email Management Doc ver d.docx
+++ b/py Sorting and Comparing/Email Management Doc ver d.docx
@@ -11,8 +11,26 @@
       </w:r>
     </w:p>
     <w:p>
+      <w:pPr>
+        <w:tabs>
+          <w:tab w:val="left" w:pos="4650"/>
+        </w:tabs>
+      </w:pPr>
       <w:r>
         <w:t>created by Ethan Hunter – version 2020-10-28</w:t>
+      </w:r>
+    </w:p>
+    <w:p>
+      <w:pPr>
+        <w:tabs>
+          <w:tab w:val="left" w:pos="4650"/>
+        </w:tabs>
+      </w:pPr>
+      <w:r>
+        <w:t>https://github.com/instrangeland/EmailManagement</w:t>
+      </w:r>
+      <w:r>
+        <w:tab/>
       </w:r>
     </w:p>
     <w:p>
@@ -893,17 +911,29 @@
       <w:bookmarkStart w:id="2" w:name="_heading=h.1fob9te" w:colFirst="0" w:colLast="0"/>
       <w:bookmarkEnd w:id="2"/>
       <w:r>
-        <w:t>Intro to “config.txt”</w:t>
-      </w:r>
-    </w:p>
-    <w:p>
-      <w:r>
-        <w:t>Macros are stored in the “config.txt”. The macro language operates on opening excel files as tables, modifying them, and then saving them as new excel files. You must have Python installed. If you do not, see the “Installing Python” section.</w:t>
-      </w:r>
-    </w:p>
-    <w:p>
-      <w:r>
-        <w:t>To use the macros, type the commands you want the script to do in order, from top to bottom, in “config.txt”.</w:t>
+        <w:t xml:space="preserve">Intro to </w:t>
+      </w:r>
+      <w:r>
+        <w:t>the Macro Language</w:t>
+      </w:r>
+    </w:p>
+    <w:p>
+      <w:r>
+        <w:t xml:space="preserve">Macros are stored </w:t>
+      </w:r>
+      <w:r>
+        <w:t>as text files.</w:t>
+      </w:r>
+      <w:r>
+        <w:t xml:space="preserve"> The macro language operates on opening excel files as tables, modifying them, and then saving them as new excel files. You must have Python installed. If you do not, see the “Installing Python” section.</w:t>
+      </w:r>
+    </w:p>
+    <w:p>
+      <w:r>
+        <w:t>To use the macros, type the commands you want the script to do in order, from top to bottom,</w:t>
+      </w:r>
+      <w:r>
+        <w:t xml:space="preserve"> a text file. </w:t>
       </w:r>
     </w:p>
     <w:p>
@@ -1198,7 +1228,6 @@
       <w:bookmarkStart w:id="9" w:name="_heading=h.2s8eyo1" w:colFirst="0" w:colLast="0"/>
       <w:bookmarkEnd w:id="9"/>
       <w:r>
-        <w:lastRenderedPageBreak/>
         <w:t>append_to</w:t>
       </w:r>
     </w:p>
@@ -1250,6 +1279,7 @@
       <w:bookmarkStart w:id="10" w:name="_heading=h.17dp8vu" w:colFirst="0" w:colLast="0"/>
       <w:bookmarkEnd w:id="10"/>
       <w:r>
+        <w:lastRenderedPageBreak/>
         <w:t>remove_duplicates</w:t>
       </w:r>
     </w:p>
@@ -1425,10 +1455,7 @@
     </w:p>
     <w:p>
       <w:r>
-        <w:t xml:space="preserve">This command </w:t>
-      </w:r>
-      <w:r>
-        <w:t xml:space="preserve">tells the program to ignore the rest of the line. It is specifically to leave notes and comments for future programmers. Note that this does </w:t>
+        <w:t xml:space="preserve">This command tells the program to ignore the rest of the line. It is specifically to leave notes and comments for future programmers. Note that this does </w:t>
       </w:r>
       <w:r>
         <w:rPr>
@@ -1477,66 +1504,100 @@
         <w:t>“allMyStuff”</w:t>
       </w:r>
       <w:r>
+        <w:t>, you’d type “</w:t>
+      </w:r>
+      <w:r>
+        <w:rPr>
+          <w:i/>
+        </w:rPr>
+        <w:t>allMyStuff remove_blank_in col1</w:t>
+      </w:r>
+      <w:r>
+        <w:t>”.</w:t>
+      </w:r>
+    </w:p>
+    <w:p>
+      <w:pPr>
+        <w:pStyle w:val="Heading3"/>
+      </w:pPr>
+      <w:r>
+        <w:t>python_begin</w:t>
+      </w:r>
+    </w:p>
+    <w:p>
+      <w:r>
+        <w:t xml:space="preserve">This command tells the interpreter to begin viewing all further lines as python code, until the command python_end. Note that this command is not for the faint of heart! It requires an intimate knowledge of the interpreter internals and pandas. However, it can vastly expand the usage of this macro language. </w:t>
+      </w:r>
+    </w:p>
+    <w:p>
+      <w:pPr>
+        <w:pStyle w:val="Heading3"/>
+      </w:pPr>
+      <w:r>
+        <w:t>python_end</w:t>
+      </w:r>
+    </w:p>
+    <w:p>
+      <w:r>
+        <w:t xml:space="preserve">This command tells the interpreter stop viewing all lines as python code: all future commands will be viewed as normal macro code. </w:t>
+      </w:r>
+    </w:p>
+    <w:p>
+      <w:pPr>
+        <w:pStyle w:val="Heading3"/>
+      </w:pPr>
+      <w:r>
+        <w:t>swap</w:t>
+      </w:r>
+    </w:p>
+    <w:p>
+      <w:r>
+        <w:t xml:space="preserve">This swaps two columns in memory. For instance, to swap </w:t>
+      </w:r>
+      <w:r>
+        <w:t>“</w:t>
+      </w:r>
+      <w:r>
+        <w:rPr>
+          <w:b/>
+        </w:rPr>
+        <w:t xml:space="preserve">col1” </w:t>
+      </w:r>
+      <w:r>
+        <w:t>and</w:t>
+      </w:r>
+      <w:r>
+        <w:t xml:space="preserve"> “</w:t>
+      </w:r>
+      <w:r>
+        <w:rPr>
+          <w:b/>
+        </w:rPr>
+        <w:t>col2</w:t>
+      </w:r>
+      <w:r>
+        <w:t>” from “</w:t>
+      </w:r>
+      <w:r>
+        <w:rPr>
+          <w:b/>
+        </w:rPr>
+        <w:t>allMyStuff</w:t>
+      </w:r>
+      <w:r>
+        <w:t>”</w:t>
+      </w:r>
+      <w:r>
         <w:t xml:space="preserve">, you’d type </w:t>
       </w:r>
       <w:r>
-        <w:t>“</w:t>
-      </w:r>
-      <w:r>
         <w:rPr>
           <w:i/>
-        </w:rPr>
-        <w:t xml:space="preserve">allMyStuff </w:t>
-      </w:r>
-      <w:r>
-        <w:rPr>
-          <w:i/>
-        </w:rPr>
-        <w:t>remove_blank_in</w:t>
-      </w:r>
-      <w:r>
-        <w:rPr>
-          <w:i/>
-        </w:rPr>
-        <w:t xml:space="preserve"> col1</w:t>
-      </w:r>
-      <w:r>
-        <w:t>”.</w:t>
-      </w:r>
-    </w:p>
-    <w:p>
-      <w:pPr>
-        <w:pStyle w:val="Heading3"/>
-      </w:pPr>
-      <w:r>
-        <w:t>python_begin</w:t>
-      </w:r>
-    </w:p>
-    <w:p>
-      <w:r>
-        <w:t xml:space="preserve">This command tells the interpreter to begin viewing all further lines as python code, until the command python_end. Note that this command is not for the faint of heart! It requires an intimate knowledge of the interpreter internals and pandas. However, it can vastly expand the usage of this macro language. </w:t>
-      </w:r>
-    </w:p>
-    <w:p>
-      <w:pPr>
-        <w:pStyle w:val="Heading3"/>
-      </w:pPr>
-      <w:r>
-        <w:t>python_</w:t>
-      </w:r>
-      <w:r>
-        <w:t>end</w:t>
-      </w:r>
-    </w:p>
-    <w:p>
-      <w:r>
-        <w:t xml:space="preserve">This command tells the interpreter </w:t>
-      </w:r>
-      <w:r>
-        <w:t xml:space="preserve">stop viewing all lines as python code: all future commands will be viewed as normal macro code. </w:t>
-      </w:r>
-    </w:p>
-    <w:p/>
+          <w:iCs/>
+        </w:rPr>
+        <w:t>“allMyStuff swap col1 and col2.”</w:t>
+      </w:r>
+    </w:p>
     <w:p/>
     <w:p/>
     <w:p/>

</xml_diff>